<commit_message>
Ajout de la fonction de saisie sécurisée
</commit_message>
<xml_diff>
--- a/Analyse projet IFC.docx
+++ b/Analyse projet IFC.docx
@@ -1845,57 +1845,26 @@
       <w:r>
         <w:t xml:space="preserve">, </w:t>
       </w:r>
-      <w:r>
-        <w:rPr>
-          <w:u w:val="single"/>
-        </w:rPr>
-        <w:t>ENTIER</w:t>
-      </w:r>
-      <w:r>
-        <w:t xml:space="preserve"> *jour, </w:t>
-      </w:r>
-      <w:r>
-        <w:rPr>
-          <w:u w:val="single"/>
-        </w:rPr>
-        <w:t>ENTIER</w:t>
-      </w:r>
-      <w:r>
-        <w:t xml:space="preserve"> *mois, </w:t>
-      </w:r>
-      <w:r>
-        <w:rPr>
-          <w:u w:val="single"/>
-        </w:rPr>
-        <w:t>ENTIER</w:t>
-      </w:r>
-      <w:r>
-        <w:t xml:space="preserve"> *ann</w:t>
-      </w:r>
-      <w:r>
-        <w:t>é</w:t>
-      </w:r>
-      <w:r>
-        <w:t xml:space="preserve">e, </w:t>
-      </w:r>
-      <w:r>
-        <w:rPr>
-          <w:u w:val="single"/>
-        </w:rPr>
-        <w:t>ENTIER</w:t>
-      </w:r>
-      <w:r>
-        <w:t xml:space="preserve"> *heure, </w:t>
-      </w:r>
-      <w:r>
-        <w:rPr>
-          <w:u w:val="single"/>
-        </w:rPr>
-        <w:t>ENTIER</w:t>
-      </w:r>
-      <w:r>
-        <w:t xml:space="preserve"> *minute)</w:t>
-      </w:r>
+      <w:bookmarkStart w:id="0" w:name="_GoBack"/>
+      <w:r>
+        <w:rPr>
+          <w:u w:val="single"/>
+        </w:rPr>
+        <w:t>CHAÎNE</w:t>
+      </w:r>
+      <w:r>
+        <w:t xml:space="preserve"> DE 10 </w:t>
+      </w:r>
+      <w:r>
+        <w:rPr>
+          <w:u w:val="single"/>
+        </w:rPr>
+        <w:t>CARACTERES date</w:t>
+      </w:r>
+      <w:r>
+        <w:t>)</w:t>
+      </w:r>
+      <w:bookmarkEnd w:id="0"/>
     </w:p>
     <w:p>
       <w:pPr>
@@ -6833,8 +6802,6 @@
       <w:r>
         <w:t>s</w:t>
       </w:r>
-      <w:bookmarkStart w:id="0" w:name="_GoBack"/>
-      <w:bookmarkEnd w:id="0"/>
       <w:proofErr w:type="spellEnd"/>
       <w:r>
         <w:br/>
@@ -8089,27 +8056,53 @@
     <w:pPr>
       <w:pStyle w:val="En-tte"/>
     </w:pPr>
-    <w:fldSimple w:instr=" AUTHOR  &quot;ADAM Ahmet&quot;  \* MERGEFORMAT ">
-      <w:r>
-        <w:rPr>
-          <w:noProof/>
-        </w:rPr>
-        <w:t>ADAM Ahmet</w:t>
-      </w:r>
-    </w:fldSimple>
+    <w:r>
+      <w:fldChar w:fldCharType="begin"/>
+    </w:r>
+    <w:r>
+      <w:instrText xml:space="preserve"> AUTHOR  "ADAM Ahmet"  \* MERGEFORMAT </w:instrText>
+    </w:r>
+    <w:r>
+      <w:fldChar w:fldCharType="separate"/>
+    </w:r>
+    <w:r>
+      <w:rPr>
+        <w:noProof/>
+      </w:rPr>
+      <w:t>ADAM Ahmet</w:t>
+    </w:r>
+    <w:r>
+      <w:rPr>
+        <w:noProof/>
+      </w:rPr>
+      <w:fldChar w:fldCharType="end"/>
+    </w:r>
   </w:p>
   <w:p>
     <w:pPr>
       <w:pStyle w:val="En-tte"/>
     </w:pPr>
-    <w:fldSimple w:instr=" AUTHOR  &quot;BLANCHET Théo&quot;  \* MERGEFORMAT ">
-      <w:r>
-        <w:rPr>
-          <w:noProof/>
-        </w:rPr>
-        <w:t>BLANCHET Théo</w:t>
-      </w:r>
-    </w:fldSimple>
+    <w:r>
+      <w:fldChar w:fldCharType="begin"/>
+    </w:r>
+    <w:r>
+      <w:instrText xml:space="preserve"> AUTHOR  "BLANCHET Théo"  \* MERGEFORMAT </w:instrText>
+    </w:r>
+    <w:r>
+      <w:fldChar w:fldCharType="separate"/>
+    </w:r>
+    <w:r>
+      <w:rPr>
+        <w:noProof/>
+      </w:rPr>
+      <w:t>BLANCHET Théo</w:t>
+    </w:r>
+    <w:r>
+      <w:rPr>
+        <w:noProof/>
+      </w:rPr>
+      <w:fldChar w:fldCharType="end"/>
+    </w:r>
   </w:p>
   <w:p>
     <w:pPr>
@@ -8971,7 +8964,7 @@
 </file>
 
 <file path=customXml/itemProps1.xml><?xml version="1.0" encoding="utf-8"?>
-<ds:datastoreItem xmlns:ds="http://schemas.openxmlformats.org/officeDocument/2006/customXml" ds:itemID="{E4B20F4E-D4AE-4C47-ACFB-F32775241BA6}">
+<ds:datastoreItem xmlns:ds="http://schemas.openxmlformats.org/officeDocument/2006/customXml" ds:itemID="{6F96F83A-9266-447A-9394-E8C73949253E}">
   <ds:schemaRefs>
     <ds:schemaRef ds:uri="http://schemas.openxmlformats.org/officeDocument/2006/bibliography"/>
   </ds:schemaRefs>

</xml_diff>

<commit_message>
Ajout de la saisie sécurisé d'une chaine
</commit_message>
<xml_diff>
--- a/Analyse projet IFC.docx
+++ b/Analyse projet IFC.docx
@@ -163,6 +163,8 @@
         </w:rPr>
         <w:t>VIDE</w:t>
       </w:r>
+      <w:bookmarkStart w:id="0" w:name="_GoBack"/>
+      <w:bookmarkEnd w:id="0"/>
       <w:r>
         <w:t xml:space="preserve"> </w:t>
       </w:r>
@@ -1845,7 +1847,6 @@
       <w:r>
         <w:t xml:space="preserve">, </w:t>
       </w:r>
-      <w:bookmarkStart w:id="0" w:name="_GoBack"/>
       <w:r>
         <w:rPr>
           <w:u w:val="single"/>
@@ -1864,7 +1865,6 @@
       <w:r>
         <w:t>)</w:t>
       </w:r>
-      <w:bookmarkEnd w:id="0"/>
     </w:p>
     <w:p>
       <w:pPr>
@@ -8056,53 +8056,27 @@
     <w:pPr>
       <w:pStyle w:val="En-tte"/>
     </w:pPr>
-    <w:r>
-      <w:fldChar w:fldCharType="begin"/>
-    </w:r>
-    <w:r>
-      <w:instrText xml:space="preserve"> AUTHOR  "ADAM Ahmet"  \* MERGEFORMAT </w:instrText>
-    </w:r>
-    <w:r>
-      <w:fldChar w:fldCharType="separate"/>
-    </w:r>
-    <w:r>
-      <w:rPr>
-        <w:noProof/>
-      </w:rPr>
-      <w:t>ADAM Ahmet</w:t>
-    </w:r>
-    <w:r>
-      <w:rPr>
-        <w:noProof/>
-      </w:rPr>
-      <w:fldChar w:fldCharType="end"/>
-    </w:r>
+    <w:fldSimple w:instr=" AUTHOR  &quot;ADAM Ahmet&quot;  \* MERGEFORMAT ">
+      <w:r>
+        <w:rPr>
+          <w:noProof/>
+        </w:rPr>
+        <w:t>ADAM Ahmet</w:t>
+      </w:r>
+    </w:fldSimple>
   </w:p>
   <w:p>
     <w:pPr>
       <w:pStyle w:val="En-tte"/>
     </w:pPr>
-    <w:r>
-      <w:fldChar w:fldCharType="begin"/>
-    </w:r>
-    <w:r>
-      <w:instrText xml:space="preserve"> AUTHOR  "BLANCHET Théo"  \* MERGEFORMAT </w:instrText>
-    </w:r>
-    <w:r>
-      <w:fldChar w:fldCharType="separate"/>
-    </w:r>
-    <w:r>
-      <w:rPr>
-        <w:noProof/>
-      </w:rPr>
-      <w:t>BLANCHET Théo</w:t>
-    </w:r>
-    <w:r>
-      <w:rPr>
-        <w:noProof/>
-      </w:rPr>
-      <w:fldChar w:fldCharType="end"/>
-    </w:r>
+    <w:fldSimple w:instr=" AUTHOR  &quot;BLANCHET Théo&quot;  \* MERGEFORMAT ">
+      <w:r>
+        <w:rPr>
+          <w:noProof/>
+        </w:rPr>
+        <w:t>BLANCHET Théo</w:t>
+      </w:r>
+    </w:fldSimple>
   </w:p>
   <w:p>
     <w:pPr>
@@ -8964,7 +8938,7 @@
 </file>
 
 <file path=customXml/itemProps1.xml><?xml version="1.0" encoding="utf-8"?>
-<ds:datastoreItem xmlns:ds="http://schemas.openxmlformats.org/officeDocument/2006/customXml" ds:itemID="{6F96F83A-9266-447A-9394-E8C73949253E}">
+<ds:datastoreItem xmlns:ds="http://schemas.openxmlformats.org/officeDocument/2006/customXml" ds:itemID="{77CDED77-8E9B-4E2C-97AF-AA124C0A703B}">
   <ds:schemaRefs>
     <ds:schemaRef ds:uri="http://schemas.openxmlformats.org/officeDocument/2006/bibliography"/>
   </ds:schemaRefs>

</xml_diff>

<commit_message>
Ajout de la fonction supprimer_message
</commit_message>
<xml_diff>
--- a/Analyse projet IFC.docx
+++ b/Analyse projet IFC.docx
@@ -163,8 +163,6 @@
         </w:rPr>
         <w:t>VIDE</w:t>
       </w:r>
-      <w:bookmarkStart w:id="0" w:name="_GoBack"/>
-      <w:bookmarkEnd w:id="0"/>
       <w:r>
         <w:t xml:space="preserve"> </w:t>
       </w:r>
@@ -2197,14 +2195,10 @@
         <w:t>effacés », ou le supprime définitivement s’il est déj</w:t>
       </w:r>
       <w:r>
-        <w:t>à dans ce dossier. La fonction affiche ensuite la liste des dossier</w:t>
-      </w:r>
-      <w:r>
-        <w:t>s</w:t>
-      </w:r>
-      <w:r>
-        <w:t xml:space="preserve"> (partie 5.)</w:t>
-      </w:r>
+        <w:t>à dans ce dossier.</w:t>
+      </w:r>
+      <w:bookmarkStart w:id="0" w:name="_GoBack"/>
+      <w:bookmarkEnd w:id="0"/>
     </w:p>
     <w:p>
       <w:pPr>
@@ -8056,27 +8050,53 @@
     <w:pPr>
       <w:pStyle w:val="En-tte"/>
     </w:pPr>
-    <w:fldSimple w:instr=" AUTHOR  &quot;ADAM Ahmet&quot;  \* MERGEFORMAT ">
-      <w:r>
-        <w:rPr>
-          <w:noProof/>
-        </w:rPr>
-        <w:t>ADAM Ahmet</w:t>
-      </w:r>
-    </w:fldSimple>
+    <w:r>
+      <w:fldChar w:fldCharType="begin"/>
+    </w:r>
+    <w:r>
+      <w:instrText xml:space="preserve"> AUTHOR  "ADAM Ahmet"  \* MERGEFORMAT </w:instrText>
+    </w:r>
+    <w:r>
+      <w:fldChar w:fldCharType="separate"/>
+    </w:r>
+    <w:r>
+      <w:rPr>
+        <w:noProof/>
+      </w:rPr>
+      <w:t>ADAM Ahmet</w:t>
+    </w:r>
+    <w:r>
+      <w:rPr>
+        <w:noProof/>
+      </w:rPr>
+      <w:fldChar w:fldCharType="end"/>
+    </w:r>
   </w:p>
   <w:p>
     <w:pPr>
       <w:pStyle w:val="En-tte"/>
     </w:pPr>
-    <w:fldSimple w:instr=" AUTHOR  &quot;BLANCHET Théo&quot;  \* MERGEFORMAT ">
-      <w:r>
-        <w:rPr>
-          <w:noProof/>
-        </w:rPr>
-        <w:t>BLANCHET Théo</w:t>
-      </w:r>
-    </w:fldSimple>
+    <w:r>
+      <w:fldChar w:fldCharType="begin"/>
+    </w:r>
+    <w:r>
+      <w:instrText xml:space="preserve"> AUTHOR  "BLANCHET Théo"  \* MERGEFORMAT </w:instrText>
+    </w:r>
+    <w:r>
+      <w:fldChar w:fldCharType="separate"/>
+    </w:r>
+    <w:r>
+      <w:rPr>
+        <w:noProof/>
+      </w:rPr>
+      <w:t>BLANCHET Théo</w:t>
+    </w:r>
+    <w:r>
+      <w:rPr>
+        <w:noProof/>
+      </w:rPr>
+      <w:fldChar w:fldCharType="end"/>
+    </w:r>
   </w:p>
   <w:p>
     <w:pPr>
@@ -8938,7 +8958,7 @@
 </file>
 
 <file path=customXml/itemProps1.xml><?xml version="1.0" encoding="utf-8"?>
-<ds:datastoreItem xmlns:ds="http://schemas.openxmlformats.org/officeDocument/2006/customXml" ds:itemID="{77CDED77-8E9B-4E2C-97AF-AA124C0A703B}">
+<ds:datastoreItem xmlns:ds="http://schemas.openxmlformats.org/officeDocument/2006/customXml" ds:itemID="{33CA5EAB-2AA5-42D9-B26E-33BA267A488C}">
   <ds:schemaRefs>
     <ds:schemaRef ds:uri="http://schemas.openxmlformats.org/officeDocument/2006/bibliography"/>
   </ds:schemaRefs>

</xml_diff>

<commit_message>
Correction d'une fuite de mémoire plantant le programme
</commit_message>
<xml_diff>
--- a/Analyse projet IFC.docx
+++ b/Analyse projet IFC.docx
@@ -1033,7 +1033,13 @@
         <w:t>et des dossiers que l’utilisateur a lui-même créé</w:t>
       </w:r>
       <w:r>
-        <w:t xml:space="preserve"> (10 maximum)</w:t>
+        <w:t xml:space="preserve"> (</w:t>
+      </w:r>
+      <w:r>
+        <w:t>5</w:t>
+      </w:r>
+      <w:r>
+        <w:t xml:space="preserve"> maximum)</w:t>
       </w:r>
       <w:r>
         <w:t>.</w:t>
@@ -1063,10 +1069,13 @@
         <w:t xml:space="preserve">« Créer un dossier » si </w:t>
       </w:r>
       <w:r>
-        <w:t xml:space="preserve">l’utilisateur possède plus de </w:t>
-      </w:r>
-      <w:r>
-        <w:t>10 dossiers personnalisés</w:t>
+        <w:t xml:space="preserve">l’utilisateur possède </w:t>
+      </w:r>
+      <w:r>
+        <w:t>5</w:t>
+      </w:r>
+      <w:r>
+        <w:t xml:space="preserve"> dossiers personnalisés</w:t>
       </w:r>
       <w:r>
         <w:t>. De même, nous n’afficherons pas l’option « Supprimer un dossier » s</w:t>
@@ -1201,6 +1210,8 @@
       <w:r>
         <w:t>Retour</w:t>
       </w:r>
+      <w:bookmarkStart w:id="0" w:name="_GoBack"/>
+      <w:bookmarkEnd w:id="0"/>
     </w:p>
     <w:p>
       <w:pPr>
@@ -2197,8 +2208,6 @@
       <w:r>
         <w:t>à dans ce dossier.</w:t>
       </w:r>
-      <w:bookmarkStart w:id="0" w:name="_GoBack"/>
-      <w:bookmarkEnd w:id="0"/>
     </w:p>
     <w:p>
       <w:pPr>
@@ -8050,53 +8059,27 @@
     <w:pPr>
       <w:pStyle w:val="En-tte"/>
     </w:pPr>
-    <w:r>
-      <w:fldChar w:fldCharType="begin"/>
-    </w:r>
-    <w:r>
-      <w:instrText xml:space="preserve"> AUTHOR  "ADAM Ahmet"  \* MERGEFORMAT </w:instrText>
-    </w:r>
-    <w:r>
-      <w:fldChar w:fldCharType="separate"/>
-    </w:r>
-    <w:r>
-      <w:rPr>
-        <w:noProof/>
-      </w:rPr>
-      <w:t>ADAM Ahmet</w:t>
-    </w:r>
-    <w:r>
-      <w:rPr>
-        <w:noProof/>
-      </w:rPr>
-      <w:fldChar w:fldCharType="end"/>
-    </w:r>
+    <w:fldSimple w:instr=" AUTHOR  &quot;ADAM Ahmet&quot;  \* MERGEFORMAT ">
+      <w:r>
+        <w:rPr>
+          <w:noProof/>
+        </w:rPr>
+        <w:t>ADAM Ahmet</w:t>
+      </w:r>
+    </w:fldSimple>
   </w:p>
   <w:p>
     <w:pPr>
       <w:pStyle w:val="En-tte"/>
     </w:pPr>
-    <w:r>
-      <w:fldChar w:fldCharType="begin"/>
-    </w:r>
-    <w:r>
-      <w:instrText xml:space="preserve"> AUTHOR  "BLANCHET Théo"  \* MERGEFORMAT </w:instrText>
-    </w:r>
-    <w:r>
-      <w:fldChar w:fldCharType="separate"/>
-    </w:r>
-    <w:r>
-      <w:rPr>
-        <w:noProof/>
-      </w:rPr>
-      <w:t>BLANCHET Théo</w:t>
-    </w:r>
-    <w:r>
-      <w:rPr>
-        <w:noProof/>
-      </w:rPr>
-      <w:fldChar w:fldCharType="end"/>
-    </w:r>
+    <w:fldSimple w:instr=" AUTHOR  &quot;BLANCHET Théo&quot;  \* MERGEFORMAT ">
+      <w:r>
+        <w:rPr>
+          <w:noProof/>
+        </w:rPr>
+        <w:t>BLANCHET Théo</w:t>
+      </w:r>
+    </w:fldSimple>
   </w:p>
   <w:p>
     <w:pPr>
@@ -8958,7 +8941,7 @@
 </file>
 
 <file path=customXml/itemProps1.xml><?xml version="1.0" encoding="utf-8"?>
-<ds:datastoreItem xmlns:ds="http://schemas.openxmlformats.org/officeDocument/2006/customXml" ds:itemID="{33CA5EAB-2AA5-42D9-B26E-33BA267A488C}">
+<ds:datastoreItem xmlns:ds="http://schemas.openxmlformats.org/officeDocument/2006/customXml" ds:itemID="{EAFAF74A-6CA1-46E8-AA23-AEDFB1509782}">
   <ds:schemaRefs>
     <ds:schemaRef ds:uri="http://schemas.openxmlformats.org/officeDocument/2006/bibliography"/>
   </ds:schemaRefs>

</xml_diff>

<commit_message>
Ajout de la fonction supprimer_dossier + changement de structure (voir analyse de prjet)
</commit_message>
<xml_diff>
--- a/Analyse projet IFC.docx
+++ b/Analyse projet IFC.docx
@@ -978,7 +978,18 @@
         <w:rPr>
           <w:u w:val="single"/>
         </w:rPr>
-        <w:t>VIDE</w:t>
+        <w:t>UTILISATEUR</w:t>
+      </w:r>
+      <w:r>
+        <w:t xml:space="preserve"> </w:t>
+      </w:r>
+      <w:proofErr w:type="spellStart"/>
+      <w:r>
+        <w:t>utilisateur</w:t>
+      </w:r>
+      <w:proofErr w:type="spellEnd"/>
+      <w:r>
+        <w:t>*</w:t>
       </w:r>
       <w:r>
         <w:t>)</w:t>
@@ -1210,8 +1221,6 @@
       <w:r>
         <w:t>Retour</w:t>
       </w:r>
-      <w:bookmarkStart w:id="0" w:name="_GoBack"/>
-      <w:bookmarkEnd w:id="0"/>
     </w:p>
     <w:p>
       <w:pPr>
@@ -1266,6 +1275,9 @@
       </w:r>
       <w:proofErr w:type="spellEnd"/>
       <w:r>
+        <w:t>*</w:t>
+      </w:r>
+      <w:r>
         <w:t>)</w:t>
       </w:r>
     </w:p>
@@ -1669,6 +1681,9 @@
       </w:r>
       <w:proofErr w:type="spellEnd"/>
       <w:r>
+        <w:t>*</w:t>
+      </w:r>
+      <w:r>
         <w:t xml:space="preserve">, </w:t>
       </w:r>
       <w:r>
@@ -1682,6 +1697,9 @@
         <w:t>dossier</w:t>
       </w:r>
       <w:proofErr w:type="spellEnd"/>
+      <w:r>
+        <w:t>*</w:t>
+      </w:r>
       <w:r>
         <w:t xml:space="preserve">, </w:t>
       </w:r>
@@ -1762,16 +1780,19 @@
         <w:rPr>
           <w:u w:val="single"/>
         </w:rPr>
-        <w:t>UTILISATEUR</w:t>
-      </w:r>
-      <w:r>
-        <w:t> </w:t>
-      </w:r>
-      <w:proofErr w:type="spellStart"/>
-      <w:r>
-        <w:t>utilisateur</w:t>
-      </w:r>
-      <w:proofErr w:type="spellEnd"/>
+        <w:t>DOSSIER</w:t>
+      </w:r>
+      <w:r>
+        <w:t xml:space="preserve"> </w:t>
+      </w:r>
+      <w:proofErr w:type="spellStart"/>
+      <w:r>
+        <w:t>dossier</w:t>
+      </w:r>
+      <w:proofErr w:type="spellEnd"/>
+      <w:r>
+        <w:t>*</w:t>
+      </w:r>
       <w:r>
         <w:t xml:space="preserve">, </w:t>
       </w:r>
@@ -1779,14 +1800,61 @@
         <w:rPr>
           <w:u w:val="single"/>
         </w:rPr>
-        <w:t>DOSSIER</w:t>
-      </w:r>
-      <w:r>
-        <w:t xml:space="preserve"> </w:t>
-      </w:r>
-      <w:proofErr w:type="spellStart"/>
-      <w:r>
-        <w:t>dossier</w:t>
+        <w:t>ENTIER</w:t>
+      </w:r>
+      <w:r>
+        <w:t xml:space="preserve"> page</w:t>
+      </w:r>
+      <w:r>
+        <w:t>)</w:t>
+      </w:r>
+      <w:r>
+        <w:br/>
+      </w:r>
+      <w:r>
+        <w:rPr>
+          <w:u w:val="single"/>
+        </w:rPr>
+        <w:t>VIDE</w:t>
+      </w:r>
+      <w:r>
+        <w:t xml:space="preserve"> </w:t>
+      </w:r>
+      <w:r>
+        <w:rPr>
+          <w:u w:val="single"/>
+        </w:rPr>
+        <w:t>FONCTION</w:t>
+      </w:r>
+      <w:r>
+        <w:t xml:space="preserve"> </w:t>
+      </w:r>
+      <w:proofErr w:type="spellStart"/>
+      <w:r>
+        <w:t>convert</w:t>
+      </w:r>
+      <w:r>
+        <w:t>ir_date</w:t>
+      </w:r>
+      <w:proofErr w:type="spellEnd"/>
+      <w:r>
+        <w:t xml:space="preserve"> </w:t>
+      </w:r>
+      <w:r>
+        <w:t>(</w:t>
+      </w:r>
+      <w:r>
+        <w:rPr>
+          <w:u w:val="single"/>
+        </w:rPr>
+        <w:t>ENTIER</w:t>
+      </w:r>
+      <w:r>
+        <w:t xml:space="preserve"> </w:t>
+      </w:r>
+      <w:proofErr w:type="spellStart"/>
+      <w:r>
+        <w:t>date_unix</w:t>
       </w:r>
       <w:proofErr w:type="spellEnd"/>
       <w:r>
@@ -1796,70 +1864,6 @@
         <w:rPr>
           <w:u w:val="single"/>
         </w:rPr>
-        <w:t>ENTIER</w:t>
-      </w:r>
-      <w:r>
-        <w:t xml:space="preserve"> page</w:t>
-      </w:r>
-      <w:r>
-        <w:t>)</w:t>
-      </w:r>
-      <w:r>
-        <w:br/>
-      </w:r>
-      <w:r>
-        <w:rPr>
-          <w:u w:val="single"/>
-        </w:rPr>
-        <w:t>VIDE</w:t>
-      </w:r>
-      <w:r>
-        <w:t xml:space="preserve"> </w:t>
-      </w:r>
-      <w:r>
-        <w:rPr>
-          <w:u w:val="single"/>
-        </w:rPr>
-        <w:t>FONCTION</w:t>
-      </w:r>
-      <w:r>
-        <w:t xml:space="preserve"> </w:t>
-      </w:r>
-      <w:proofErr w:type="spellStart"/>
-      <w:r>
-        <w:t>convert</w:t>
-      </w:r>
-      <w:r>
-        <w:t>ir_date</w:t>
-      </w:r>
-      <w:proofErr w:type="spellEnd"/>
-      <w:r>
-        <w:t xml:space="preserve"> </w:t>
-      </w:r>
-      <w:r>
-        <w:t>(</w:t>
-      </w:r>
-      <w:r>
-        <w:rPr>
-          <w:u w:val="single"/>
-        </w:rPr>
-        <w:t>ENTIER</w:t>
-      </w:r>
-      <w:r>
-        <w:t xml:space="preserve"> </w:t>
-      </w:r>
-      <w:proofErr w:type="spellStart"/>
-      <w:r>
-        <w:t>date_unix</w:t>
-      </w:r>
-      <w:proofErr w:type="spellEnd"/>
-      <w:r>
-        <w:t xml:space="preserve">, </w:t>
-      </w:r>
-      <w:r>
-        <w:rPr>
-          <w:u w:val="single"/>
-        </w:rPr>
         <w:t>CHAÎNE</w:t>
       </w:r>
       <w:r>
@@ -1869,7 +1873,10 @@
         <w:rPr>
           <w:u w:val="single"/>
         </w:rPr>
-        <w:t>CARACTERES date</w:t>
+        <w:t>CARACTERES</w:t>
+      </w:r>
+      <w:r>
+        <w:t xml:space="preserve"> date</w:t>
       </w:r>
       <w:r>
         <w:t>)</w:t>
@@ -2038,6 +2045,9 @@
       </w:r>
       <w:proofErr w:type="spellEnd"/>
       <w:r>
+        <w:t>*</w:t>
+      </w:r>
+      <w:r>
         <w:t xml:space="preserve">, </w:t>
       </w:r>
       <w:r>
@@ -2054,6 +2064,9 @@
         <w:t>message</w:t>
       </w:r>
       <w:proofErr w:type="spellEnd"/>
+      <w:r>
+        <w:t>*</w:t>
+      </w:r>
       <w:r>
         <w:t>)</w:t>
       </w:r>
@@ -2163,6 +2176,9 @@
       </w:r>
       <w:proofErr w:type="spellEnd"/>
       <w:r>
+        <w:t>*</w:t>
+      </w:r>
+      <w:r>
         <w:t>)</w:t>
       </w:r>
     </w:p>
@@ -2262,6 +2278,9 @@
       </w:r>
       <w:proofErr w:type="spellEnd"/>
       <w:r>
+        <w:t>*</w:t>
+      </w:r>
+      <w:r>
         <w:t xml:space="preserve">, </w:t>
       </w:r>
       <w:r>
@@ -2381,6 +2400,9 @@
       </w:r>
       <w:proofErr w:type="spellEnd"/>
       <w:r>
+        <w:t>*</w:t>
+      </w:r>
+      <w:r>
         <w:t xml:space="preserve">, </w:t>
       </w:r>
       <w:r>
@@ -2504,6 +2526,9 @@
       </w:r>
       <w:proofErr w:type="spellEnd"/>
       <w:r>
+        <w:t>*</w:t>
+      </w:r>
+      <w:r>
         <w:t xml:space="preserve">, </w:t>
       </w:r>
       <w:r>
@@ -2620,6 +2645,9 @@
       </w:r>
       <w:proofErr w:type="spellEnd"/>
       <w:r>
+        <w:t>*</w:t>
+      </w:r>
+      <w:r>
         <w:t>)</w:t>
       </w:r>
     </w:p>
@@ -2694,6 +2722,9 @@
       </w:r>
       <w:proofErr w:type="spellEnd"/>
       <w:r>
+        <w:t>*</w:t>
+      </w:r>
+      <w:r>
         <w:t>)</w:t>
       </w:r>
     </w:p>
@@ -2792,6 +2823,9 @@
       </w:r>
       <w:proofErr w:type="spellEnd"/>
       <w:r>
+        <w:t>*</w:t>
+      </w:r>
+      <w:r>
         <w:t>, UTILISATEUR</w:t>
       </w:r>
       <w:r>
@@ -2802,6 +2836,9 @@
       </w:r>
       <w:r>
         <w:t>diteur</w:t>
+      </w:r>
+      <w:r>
+        <w:t>*</w:t>
       </w:r>
       <w:r>
         <w:t>)</w:t>
@@ -2979,6 +3016,9 @@
       </w:r>
       <w:proofErr w:type="spellEnd"/>
       <w:r>
+        <w:t>*</w:t>
+      </w:r>
+      <w:r>
         <w:t>)</w:t>
       </w:r>
     </w:p>
@@ -3407,6 +3447,9 @@
       </w:r>
       <w:proofErr w:type="spellEnd"/>
       <w:r>
+        <w:t>*</w:t>
+      </w:r>
+      <w:r>
         <w:t>)</w:t>
       </w:r>
     </w:p>
@@ -3584,7 +3627,12 @@
         <w:t xml:space="preserve"> à partir de sa structure</w:t>
       </w:r>
       <w:r>
-        <w:t xml:space="preserve">. Il sera appelé lorsque toute modification </w:t>
+        <w:t>. Il sera appelé lorsque toute mo</w:t>
+      </w:r>
+      <w:bookmarkStart w:id="0" w:name="_GoBack"/>
+      <w:bookmarkEnd w:id="0"/>
+      <w:r>
+        <w:t xml:space="preserve">dification </w:t>
       </w:r>
       <w:r>
         <w:t xml:space="preserve">a été apportée aux données d’un utilisateur, </w:t>
@@ -3648,6 +3696,9 @@
         <w:t>utilisateur</w:t>
       </w:r>
       <w:proofErr w:type="spellEnd"/>
+      <w:r>
+        <w:t>*</w:t>
+      </w:r>
       <w:r>
         <w:t>)</w:t>
       </w:r>
@@ -8059,27 +8110,53 @@
     <w:pPr>
       <w:pStyle w:val="En-tte"/>
     </w:pPr>
-    <w:fldSimple w:instr=" AUTHOR  &quot;ADAM Ahmet&quot;  \* MERGEFORMAT ">
-      <w:r>
-        <w:rPr>
-          <w:noProof/>
-        </w:rPr>
-        <w:t>ADAM Ahmet</w:t>
-      </w:r>
-    </w:fldSimple>
+    <w:r>
+      <w:fldChar w:fldCharType="begin"/>
+    </w:r>
+    <w:r>
+      <w:instrText xml:space="preserve"> AUTHOR  "ADAM Ahmet"  \* MERGEFORMAT </w:instrText>
+    </w:r>
+    <w:r>
+      <w:fldChar w:fldCharType="separate"/>
+    </w:r>
+    <w:r>
+      <w:rPr>
+        <w:noProof/>
+      </w:rPr>
+      <w:t>ADAM Ahmet</w:t>
+    </w:r>
+    <w:r>
+      <w:rPr>
+        <w:noProof/>
+      </w:rPr>
+      <w:fldChar w:fldCharType="end"/>
+    </w:r>
   </w:p>
   <w:p>
     <w:pPr>
       <w:pStyle w:val="En-tte"/>
     </w:pPr>
-    <w:fldSimple w:instr=" AUTHOR  &quot;BLANCHET Théo&quot;  \* MERGEFORMAT ">
-      <w:r>
-        <w:rPr>
-          <w:noProof/>
-        </w:rPr>
-        <w:t>BLANCHET Théo</w:t>
-      </w:r>
-    </w:fldSimple>
+    <w:r>
+      <w:fldChar w:fldCharType="begin"/>
+    </w:r>
+    <w:r>
+      <w:instrText xml:space="preserve"> AUTHOR  "BLANCHET Théo"  \* MERGEFORMAT </w:instrText>
+    </w:r>
+    <w:r>
+      <w:fldChar w:fldCharType="separate"/>
+    </w:r>
+    <w:r>
+      <w:rPr>
+        <w:noProof/>
+      </w:rPr>
+      <w:t>BLANCHET Théo</w:t>
+    </w:r>
+    <w:r>
+      <w:rPr>
+        <w:noProof/>
+      </w:rPr>
+      <w:fldChar w:fldCharType="end"/>
+    </w:r>
   </w:p>
   <w:p>
     <w:pPr>
@@ -8941,7 +9018,7 @@
 </file>
 
 <file path=customXml/itemProps1.xml><?xml version="1.0" encoding="utf-8"?>
-<ds:datastoreItem xmlns:ds="http://schemas.openxmlformats.org/officeDocument/2006/customXml" ds:itemID="{EAFAF74A-6CA1-46E8-AA23-AEDFB1509782}">
+<ds:datastoreItem xmlns:ds="http://schemas.openxmlformats.org/officeDocument/2006/customXml" ds:itemID="{37CE4109-4546-41CD-9C02-6F867F2F26C1}">
   <ds:schemaRefs>
     <ds:schemaRef ds:uri="http://schemas.openxmlformats.org/officeDocument/2006/bibliography"/>
   </ds:schemaRefs>

</xml_diff>

<commit_message>
Ajout de la fonction get_corps
</commit_message>
<xml_diff>
--- a/Analyse projet IFC.docx
+++ b/Analyse projet IFC.docx
@@ -2948,7 +2948,13 @@
         <w:t>ensuite</w:t>
       </w:r>
       <w:r>
-        <w:t xml:space="preserve"> que le titre du message n’excède pas 50 caractères, et enfin, que le corps du message n’excède pas 2000 caractères</w:t>
+        <w:t xml:space="preserve"> que le titre du message n’excède pas 50 caractères, et enfin, que le corps du message n’excède pas </w:t>
+      </w:r>
+      <w:r>
+        <w:t>500</w:t>
+      </w:r>
+      <w:r>
+        <w:t xml:space="preserve"> caractères</w:t>
       </w:r>
       <w:r>
         <w:t>.</w:t>
@@ -3627,12 +3633,7 @@
         <w:t xml:space="preserve"> à partir de sa structure</w:t>
       </w:r>
       <w:r>
-        <w:t>. Il sera appelé lorsque toute mo</w:t>
-      </w:r>
-      <w:bookmarkStart w:id="0" w:name="_GoBack"/>
-      <w:bookmarkEnd w:id="0"/>
-      <w:r>
-        <w:t xml:space="preserve">dification </w:t>
+        <w:t xml:space="preserve">. Il sera appelé lorsque toute modification </w:t>
       </w:r>
       <w:r>
         <w:t xml:space="preserve">a été apportée aux données d’un utilisateur, </w:t>
@@ -5854,6 +5855,9 @@
           <w:p>
             <w:proofErr w:type="spellStart"/>
             <w:r>
+              <w:rPr>
+                <w:highlight w:val="yellow"/>
+              </w:rPr>
               <w:t>existe_page</w:t>
             </w:r>
             <w:proofErr w:type="spellEnd"/>
@@ -5928,10 +5932,20 @@
             <w:shd w:val="clear" w:color="auto" w:fill="D0CECE" w:themeFill="background2" w:themeFillShade="E6"/>
           </w:tcPr>
           <w:p>
+            <w:pPr>
+              <w:rPr>
+                <w:highlight w:val="yellow"/>
+              </w:rPr>
+            </w:pPr>
             <w:proofErr w:type="spellStart"/>
             <w:r>
+              <w:rPr>
+                <w:highlight w:val="yellow"/>
+              </w:rPr>
               <w:t>affiche_message</w:t>
             </w:r>
+            <w:bookmarkStart w:id="0" w:name="_GoBack"/>
+            <w:bookmarkEnd w:id="0"/>
             <w:proofErr w:type="spellEnd"/>
           </w:p>
         </w:tc>
@@ -5967,8 +5981,16 @@
             <w:shd w:val="clear" w:color="auto" w:fill="D0CECE" w:themeFill="background2" w:themeFillShade="E6"/>
           </w:tcPr>
           <w:p>
+            <w:pPr>
+              <w:rPr>
+                <w:highlight w:val="yellow"/>
+              </w:rPr>
+            </w:pPr>
             <w:proofErr w:type="spellStart"/>
             <w:r>
+              <w:rPr>
+                <w:highlight w:val="yellow"/>
+              </w:rPr>
               <w:t>répondre_message</w:t>
             </w:r>
             <w:proofErr w:type="spellEnd"/>
@@ -6006,8 +6028,16 @@
             <w:shd w:val="clear" w:color="auto" w:fill="D0CECE" w:themeFill="background2" w:themeFillShade="E6"/>
           </w:tcPr>
           <w:p>
+            <w:pPr>
+              <w:rPr>
+                <w:highlight w:val="yellow"/>
+              </w:rPr>
+            </w:pPr>
             <w:proofErr w:type="spellStart"/>
             <w:r>
+              <w:rPr>
+                <w:highlight w:val="yellow"/>
+              </w:rPr>
               <w:t>nonlu_message</w:t>
             </w:r>
             <w:proofErr w:type="spellEnd"/>
@@ -6045,8 +6075,16 @@
             <w:shd w:val="clear" w:color="auto" w:fill="D0CECE" w:themeFill="background2" w:themeFillShade="E6"/>
           </w:tcPr>
           <w:p>
+            <w:pPr>
+              <w:rPr>
+                <w:highlight w:val="yellow"/>
+              </w:rPr>
+            </w:pPr>
             <w:proofErr w:type="spellStart"/>
             <w:r>
+              <w:rPr>
+                <w:highlight w:val="yellow"/>
+              </w:rPr>
               <w:t>créer_dossier</w:t>
             </w:r>
             <w:proofErr w:type="spellEnd"/>
@@ -6084,8 +6122,16 @@
             <w:shd w:val="clear" w:color="auto" w:fill="D0CECE" w:themeFill="background2" w:themeFillShade="E6"/>
           </w:tcPr>
           <w:p>
+            <w:pPr>
+              <w:rPr>
+                <w:highlight w:val="yellow"/>
+              </w:rPr>
+            </w:pPr>
             <w:proofErr w:type="spellStart"/>
             <w:r>
+              <w:rPr>
+                <w:highlight w:val="yellow"/>
+              </w:rPr>
               <w:t>bloquer_exp</w:t>
             </w:r>
             <w:proofErr w:type="spellEnd"/>
@@ -6110,6 +6156,11 @@
             <w:shd w:val="clear" w:color="auto" w:fill="D0CECE" w:themeFill="background2" w:themeFillShade="E6"/>
           </w:tcPr>
           <w:p>
+            <w:pPr>
+              <w:rPr>
+                <w:highlight w:val="yellow"/>
+              </w:rPr>
+            </w:pPr>
             <w:proofErr w:type="spellStart"/>
             <w:r>
               <w:t>get_corps</w:t>
@@ -6123,8 +6174,16 @@
             <w:shd w:val="clear" w:color="auto" w:fill="D0CECE" w:themeFill="background2" w:themeFillShade="E6"/>
           </w:tcPr>
           <w:p>
+            <w:pPr>
+              <w:rPr>
+                <w:highlight w:val="yellow"/>
+              </w:rPr>
+            </w:pPr>
             <w:proofErr w:type="spellStart"/>
             <w:r>
+              <w:rPr>
+                <w:highlight w:val="yellow"/>
+              </w:rPr>
               <w:t>composer_message</w:t>
             </w:r>
             <w:proofErr w:type="spellEnd"/>
@@ -6162,8 +6221,16 @@
             <w:shd w:val="clear" w:color="auto" w:fill="D0CECE" w:themeFill="background2" w:themeFillShade="E6"/>
           </w:tcPr>
           <w:p>
+            <w:pPr>
+              <w:rPr>
+                <w:highlight w:val="yellow"/>
+              </w:rPr>
+            </w:pPr>
             <w:proofErr w:type="spellStart"/>
             <w:r>
+              <w:rPr>
+                <w:highlight w:val="yellow"/>
+              </w:rPr>
               <w:t>est_bloqué</w:t>
             </w:r>
             <w:proofErr w:type="spellEnd"/>
@@ -6201,8 +6268,16 @@
             <w:shd w:val="clear" w:color="auto" w:fill="D0CECE" w:themeFill="background2" w:themeFillShade="E6"/>
           </w:tcPr>
           <w:p>
+            <w:pPr>
+              <w:rPr>
+                <w:highlight w:val="yellow"/>
+              </w:rPr>
+            </w:pPr>
             <w:proofErr w:type="spellStart"/>
             <w:r>
+              <w:rPr>
+                <w:highlight w:val="yellow"/>
+              </w:rPr>
               <w:t>get_titre</w:t>
             </w:r>
             <w:proofErr w:type="spellEnd"/>
@@ -6234,8 +6309,16 @@
             <w:shd w:val="clear" w:color="auto" w:fill="D0CECE" w:themeFill="background2" w:themeFillShade="E6"/>
           </w:tcPr>
           <w:p>
+            <w:pPr>
+              <w:rPr>
+                <w:highlight w:val="yellow"/>
+              </w:rPr>
+            </w:pPr>
             <w:proofErr w:type="spellStart"/>
             <w:r>
+              <w:rPr>
+                <w:highlight w:val="yellow"/>
+              </w:rPr>
               <w:t>envoyer_message</w:t>
             </w:r>
             <w:proofErr w:type="spellEnd"/>
@@ -9018,7 +9101,7 @@
 </file>
 
 <file path=customXml/itemProps1.xml><?xml version="1.0" encoding="utf-8"?>
-<ds:datastoreItem xmlns:ds="http://schemas.openxmlformats.org/officeDocument/2006/customXml" ds:itemID="{37CE4109-4546-41CD-9C02-6F867F2F26C1}">
+<ds:datastoreItem xmlns:ds="http://schemas.openxmlformats.org/officeDocument/2006/customXml" ds:itemID="{AB49E2C5-5EF5-4499-9B07-D8AD1B4A3192}">
   <ds:schemaRefs>
     <ds:schemaRef ds:uri="http://schemas.openxmlformats.org/officeDocument/2006/bibliography"/>
   </ds:schemaRefs>

</xml_diff>

<commit_message>
Ajout de la fonction get_titre
</commit_message>
<xml_diff>
--- a/Analyse projet IFC.docx
+++ b/Analyse projet IFC.docx
@@ -173,11 +173,7 @@
         <w:t>FONCTION</w:t>
       </w:r>
       <w:r>
-        <w:t xml:space="preserve"> </w:t>
-      </w:r>
-      <w:proofErr w:type="spellStart"/>
-      <w:r>
-        <w:t>menu</w:t>
+        <w:t xml:space="preserve"> menu</w:t>
       </w:r>
       <w:r>
         <w:t>_d</w:t>
@@ -188,7 +184,6 @@
       <w:r>
         <w:t>marrer</w:t>
       </w:r>
-      <w:proofErr w:type="spellEnd"/>
       <w:r>
         <w:t xml:space="preserve"> </w:t>
       </w:r>
@@ -370,21 +365,13 @@
         <w:t>FONCTION</w:t>
       </w:r>
       <w:r>
-        <w:t xml:space="preserve"> </w:t>
-      </w:r>
-      <w:proofErr w:type="spellStart"/>
-      <w:r>
-        <w:t>cr</w:t>
+        <w:t xml:space="preserve"> cr</w:t>
       </w:r>
       <w:r>
         <w:t>é</w:t>
       </w:r>
       <w:r>
-        <w:t>er_compte</w:t>
-      </w:r>
-      <w:proofErr w:type="spellEnd"/>
-      <w:r>
-        <w:t xml:space="preserve"> (</w:t>
+        <w:t>er_compte (</w:t>
       </w:r>
       <w:r>
         <w:rPr>
@@ -436,13 +423,8 @@
       <w:r>
         <w:t xml:space="preserve"> </w:t>
       </w:r>
-      <w:proofErr w:type="spellStart"/>
-      <w:r>
-        <w:t>nom_valide</w:t>
-      </w:r>
-      <w:proofErr w:type="spellEnd"/>
-      <w:r>
-        <w:t xml:space="preserve"> </w:t>
+      <w:r>
+        <w:t xml:space="preserve">nom_valide </w:t>
       </w:r>
       <w:r>
         <w:t>(</w:t>
@@ -489,13 +471,8 @@
       <w:r>
         <w:t xml:space="preserve"> </w:t>
       </w:r>
-      <w:proofErr w:type="spellStart"/>
-      <w:r>
-        <w:t>existe_nom</w:t>
-      </w:r>
-      <w:proofErr w:type="spellEnd"/>
-      <w:r>
-        <w:t xml:space="preserve"> </w:t>
+      <w:r>
+        <w:t xml:space="preserve">existe_nom </w:t>
       </w:r>
       <w:r>
         <w:t>(</w:t>
@@ -685,15 +662,7 @@
         <w:t>FONCTION</w:t>
       </w:r>
       <w:r>
-        <w:t xml:space="preserve"> </w:t>
-      </w:r>
-      <w:proofErr w:type="spellStart"/>
-      <w:r>
-        <w:t>existe_nom</w:t>
-      </w:r>
-      <w:proofErr w:type="spellEnd"/>
-      <w:r>
-        <w:t xml:space="preserve"> (</w:t>
+        <w:t xml:space="preserve"> existe_nom (</w:t>
       </w:r>
       <w:r>
         <w:rPr>
@@ -753,15 +722,7 @@
         <w:t>FONCTION</w:t>
       </w:r>
       <w:r>
-        <w:t xml:space="preserve"> </w:t>
-      </w:r>
-      <w:proofErr w:type="spellStart"/>
-      <w:r>
-        <w:t>corresp_mdp</w:t>
-      </w:r>
-      <w:proofErr w:type="spellEnd"/>
-      <w:r>
-        <w:t xml:space="preserve"> (</w:t>
+        <w:t xml:space="preserve"> corresp_mdp (</w:t>
       </w:r>
       <w:r>
         <w:rPr>
@@ -961,16 +922,11 @@
         <w:t>FONCTION</w:t>
       </w:r>
       <w:r>
-        <w:t xml:space="preserve"> </w:t>
-      </w:r>
-      <w:proofErr w:type="spellStart"/>
-      <w:r>
-        <w:t>menu</w:t>
+        <w:t xml:space="preserve"> menu</w:t>
       </w:r>
       <w:r>
         <w:t>_messagerie</w:t>
       </w:r>
-      <w:proofErr w:type="spellEnd"/>
       <w:r>
         <w:t xml:space="preserve"> (</w:t>
       </w:r>
@@ -981,15 +937,7 @@
         <w:t>UTILISATEUR</w:t>
       </w:r>
       <w:r>
-        <w:t xml:space="preserve"> </w:t>
-      </w:r>
-      <w:proofErr w:type="spellStart"/>
-      <w:r>
-        <w:t>utilisateur</w:t>
-      </w:r>
-      <w:proofErr w:type="spellEnd"/>
-      <w:r>
-        <w:t>*</w:t>
+        <w:t xml:space="preserve"> utilisateur*</w:t>
       </w:r>
       <w:r>
         <w:t>)</w:t>
@@ -1252,11 +1200,9 @@
       <w:r>
         <w:t xml:space="preserve"> </w:t>
       </w:r>
-      <w:proofErr w:type="spellStart"/>
       <w:r>
         <w:t>menu_dossier</w:t>
       </w:r>
-      <w:proofErr w:type="spellEnd"/>
       <w:r>
         <w:t xml:space="preserve"> (</w:t>
       </w:r>
@@ -1267,13 +1213,8 @@
         <w:t>UTILISATEUR</w:t>
       </w:r>
       <w:r>
-        <w:t xml:space="preserve"> </w:t>
-      </w:r>
-      <w:proofErr w:type="spellStart"/>
-      <w:r>
-        <w:t>utilisateur</w:t>
-      </w:r>
-      <w:proofErr w:type="spellEnd"/>
+        <w:t xml:space="preserve"> utilisateur</w:t>
+      </w:r>
       <w:r>
         <w:t>*</w:t>
       </w:r>
@@ -1484,28 +1425,10 @@
         <w:t xml:space="preserve">Nous convertirons également la date, exprimé en nombre de secondes depuis </w:t>
       </w:r>
       <w:r>
-        <w:t>l’</w:t>
-      </w:r>
-      <w:proofErr w:type="spellStart"/>
-      <w:r>
-        <w:t>epoch</w:t>
-      </w:r>
-      <w:proofErr w:type="spellEnd"/>
-      <w:r>
-        <w:t xml:space="preserve"> UNIX</w:t>
-      </w:r>
-      <w:r>
-        <w:t xml:space="preserve">, en une date sous la forme jour/mois/année </w:t>
-      </w:r>
-      <w:proofErr w:type="spellStart"/>
-      <w:proofErr w:type="gramStart"/>
-      <w:r>
-        <w:t>heure:minute</w:t>
-      </w:r>
-      <w:proofErr w:type="spellEnd"/>
-      <w:proofErr w:type="gramEnd"/>
-      <w:r>
-        <w:t xml:space="preserve"> à l’aide d’une fonction intermédiaire</w:t>
+        <w:t>l’epoch UNIX</w:t>
+      </w:r>
+      <w:r>
+        <w:t>, en une date sous la forme jour/mois/année heure:minute à l’aide d’une fonction intermédiaire</w:t>
       </w:r>
       <w:r>
         <w:t>.</w:t>
@@ -1658,11 +1581,9 @@
       <w:r>
         <w:t xml:space="preserve"> </w:t>
       </w:r>
-      <w:proofErr w:type="spellStart"/>
       <w:r>
         <w:t>affiche_messages</w:t>
       </w:r>
-      <w:proofErr w:type="spellEnd"/>
       <w:r>
         <w:t xml:space="preserve"> (</w:t>
       </w:r>
@@ -1673,13 +1594,8 @@
         <w:t>UTILISATEUR</w:t>
       </w:r>
       <w:r>
-        <w:t xml:space="preserve"> </w:t>
-      </w:r>
-      <w:proofErr w:type="spellStart"/>
-      <w:r>
-        <w:t>utilisateur</w:t>
-      </w:r>
-      <w:proofErr w:type="spellEnd"/>
+        <w:t xml:space="preserve"> utilisateur</w:t>
+      </w:r>
       <w:r>
         <w:t>*</w:t>
       </w:r>
@@ -1692,11 +1608,9 @@
         </w:rPr>
         <w:t xml:space="preserve">DOSSIER </w:t>
       </w:r>
-      <w:proofErr w:type="spellStart"/>
       <w:r>
         <w:t>dossier</w:t>
       </w:r>
-      <w:proofErr w:type="spellEnd"/>
       <w:r>
         <w:t>*</w:t>
       </w:r>
@@ -1768,11 +1682,9 @@
       <w:r>
         <w:t xml:space="preserve"> </w:t>
       </w:r>
-      <w:proofErr w:type="spellStart"/>
       <w:r>
         <w:t>existe_page</w:t>
       </w:r>
-      <w:proofErr w:type="spellEnd"/>
       <w:r>
         <w:t xml:space="preserve"> (</w:t>
       </w:r>
@@ -1783,13 +1695,8 @@
         <w:t>DOSSIER</w:t>
       </w:r>
       <w:r>
-        <w:t xml:space="preserve"> </w:t>
-      </w:r>
-      <w:proofErr w:type="spellStart"/>
-      <w:r>
-        <w:t>dossier</w:t>
-      </w:r>
-      <w:proofErr w:type="spellEnd"/>
+        <w:t xml:space="preserve"> dossier</w:t>
+      </w:r>
       <w:r>
         <w:t>*</w:t>
       </w:r>
@@ -1827,16 +1734,11 @@
         <w:t>FONCTION</w:t>
       </w:r>
       <w:r>
-        <w:t xml:space="preserve"> </w:t>
-      </w:r>
-      <w:proofErr w:type="spellStart"/>
-      <w:r>
-        <w:t>convert</w:t>
+        <w:t xml:space="preserve"> convert</w:t>
       </w:r>
       <w:r>
         <w:t>ir_date</w:t>
       </w:r>
-      <w:proofErr w:type="spellEnd"/>
       <w:r>
         <w:t xml:space="preserve"> </w:t>
       </w:r>
@@ -1852,13 +1754,8 @@
       <w:r>
         <w:t xml:space="preserve"> </w:t>
       </w:r>
-      <w:proofErr w:type="spellStart"/>
-      <w:r>
-        <w:t>date_unix</w:t>
-      </w:r>
-      <w:proofErr w:type="spellEnd"/>
-      <w:r>
-        <w:t xml:space="preserve">, </w:t>
+      <w:r>
+        <w:t xml:space="preserve">date_unix, </w:t>
       </w:r>
       <w:r>
         <w:rPr>
@@ -2020,15 +1917,7 @@
         <w:t>FONCTION</w:t>
       </w:r>
       <w:r>
-        <w:t xml:space="preserve"> </w:t>
-      </w:r>
-      <w:proofErr w:type="spellStart"/>
-      <w:r>
-        <w:t>affiche_message</w:t>
-      </w:r>
-      <w:proofErr w:type="spellEnd"/>
-      <w:r>
-        <w:t xml:space="preserve"> (</w:t>
+        <w:t xml:space="preserve"> affiche_message (</w:t>
       </w:r>
       <w:r>
         <w:rPr>
@@ -2037,13 +1926,8 @@
         <w:t>UTILISATEUR</w:t>
       </w:r>
       <w:r>
-        <w:t xml:space="preserve"> </w:t>
-      </w:r>
-      <w:proofErr w:type="spellStart"/>
-      <w:r>
-        <w:t>utilisateur</w:t>
-      </w:r>
-      <w:proofErr w:type="spellEnd"/>
+        <w:t xml:space="preserve"> utilisateur</w:t>
+      </w:r>
       <w:r>
         <w:t>*</w:t>
       </w:r>
@@ -2057,13 +1941,8 @@
         <w:t>MESSAGE</w:t>
       </w:r>
       <w:r>
-        <w:t xml:space="preserve"> </w:t>
-      </w:r>
-      <w:proofErr w:type="spellStart"/>
-      <w:r>
-        <w:t>message</w:t>
-      </w:r>
-      <w:proofErr w:type="spellEnd"/>
+        <w:t xml:space="preserve"> message</w:t>
+      </w:r>
       <w:r>
         <w:t>*</w:t>
       </w:r>
@@ -2151,15 +2030,7 @@
         <w:t>FONCTION</w:t>
       </w:r>
       <w:r>
-        <w:t xml:space="preserve"> </w:t>
-      </w:r>
-      <w:proofErr w:type="spellStart"/>
-      <w:r>
-        <w:t>repondre_message</w:t>
-      </w:r>
-      <w:proofErr w:type="spellEnd"/>
-      <w:r>
-        <w:t xml:space="preserve"> (</w:t>
+        <w:t xml:space="preserve"> repondre_message (</w:t>
       </w:r>
       <w:r>
         <w:rPr>
@@ -2170,11 +2041,9 @@
       <w:r>
         <w:t xml:space="preserve"> </w:t>
       </w:r>
-      <w:proofErr w:type="spellStart"/>
       <w:r>
         <w:t>message</w:t>
       </w:r>
-      <w:proofErr w:type="spellEnd"/>
       <w:r>
         <w:t>*</w:t>
       </w:r>
@@ -2253,15 +2122,7 @@
         <w:t>FONCTION</w:t>
       </w:r>
       <w:r>
-        <w:t xml:space="preserve"> </w:t>
-      </w:r>
-      <w:proofErr w:type="spellStart"/>
-      <w:r>
-        <w:t>supprimer_message</w:t>
-      </w:r>
-      <w:proofErr w:type="spellEnd"/>
-      <w:r>
-        <w:t xml:space="preserve"> (</w:t>
+        <w:t xml:space="preserve"> supprimer_message (</w:t>
       </w:r>
       <w:r>
         <w:rPr>
@@ -2270,13 +2131,8 @@
         <w:t>UTILISATEUR</w:t>
       </w:r>
       <w:r>
-        <w:t xml:space="preserve"> </w:t>
-      </w:r>
-      <w:proofErr w:type="spellStart"/>
-      <w:r>
-        <w:t>utilisateur</w:t>
-      </w:r>
-      <w:proofErr w:type="spellEnd"/>
+        <w:t xml:space="preserve"> utilisateur</w:t>
+      </w:r>
       <w:r>
         <w:t>*</w:t>
       </w:r>
@@ -2290,15 +2146,7 @@
         <w:t>MESSAGE</w:t>
       </w:r>
       <w:r>
-        <w:t xml:space="preserve"> </w:t>
-      </w:r>
-      <w:proofErr w:type="spellStart"/>
-      <w:r>
-        <w:t>message</w:t>
-      </w:r>
-      <w:proofErr w:type="spellEnd"/>
-      <w:r>
-        <w:t>)</w:t>
+        <w:t xml:space="preserve"> message)</w:t>
       </w:r>
     </w:p>
     <w:p>
@@ -2375,15 +2223,7 @@
         <w:t>FONCTION</w:t>
       </w:r>
       <w:r>
-        <w:t xml:space="preserve"> </w:t>
-      </w:r>
-      <w:proofErr w:type="spellStart"/>
-      <w:r>
-        <w:t>nonlu_message</w:t>
-      </w:r>
-      <w:proofErr w:type="spellEnd"/>
-      <w:r>
-        <w:t xml:space="preserve"> (</w:t>
+        <w:t xml:space="preserve"> nonlu_message (</w:t>
       </w:r>
       <w:r>
         <w:rPr>
@@ -2392,13 +2232,8 @@
         <w:t>UTILISATEUR</w:t>
       </w:r>
       <w:r>
-        <w:t xml:space="preserve"> </w:t>
-      </w:r>
-      <w:proofErr w:type="spellStart"/>
-      <w:r>
-        <w:t>utilisateur</w:t>
-      </w:r>
-      <w:proofErr w:type="spellEnd"/>
+        <w:t xml:space="preserve"> utilisateur</w:t>
+      </w:r>
       <w:r>
         <w:t>*</w:t>
       </w:r>
@@ -2412,15 +2247,7 @@
         <w:t>MESSAGE</w:t>
       </w:r>
       <w:r>
-        <w:t xml:space="preserve"> </w:t>
-      </w:r>
-      <w:proofErr w:type="spellStart"/>
-      <w:r>
-        <w:t>message</w:t>
-      </w:r>
-      <w:proofErr w:type="spellEnd"/>
-      <w:r>
-        <w:t>)</w:t>
+        <w:t xml:space="preserve"> message)</w:t>
       </w:r>
     </w:p>
     <w:p>
@@ -2503,11 +2330,9 @@
       <w:r>
         <w:t xml:space="preserve"> </w:t>
       </w:r>
-      <w:proofErr w:type="spellStart"/>
       <w:r>
         <w:t>déplacer_message</w:t>
       </w:r>
-      <w:proofErr w:type="spellEnd"/>
       <w:r>
         <w:t xml:space="preserve"> (</w:t>
       </w:r>
@@ -2518,13 +2343,8 @@
         <w:t>UTILISATEUR</w:t>
       </w:r>
       <w:r>
-        <w:t> </w:t>
-      </w:r>
-      <w:proofErr w:type="spellStart"/>
-      <w:r>
-        <w:t>utilisateur</w:t>
-      </w:r>
-      <w:proofErr w:type="spellEnd"/>
+        <w:t> utilisateur</w:t>
+      </w:r>
       <w:r>
         <w:t>*</w:t>
       </w:r>
@@ -2538,13 +2358,8 @@
         <w:t>MESSAGE</w:t>
       </w:r>
       <w:r>
-        <w:t xml:space="preserve"> </w:t>
-      </w:r>
-      <w:proofErr w:type="spellStart"/>
-      <w:r>
-        <w:t>message</w:t>
-      </w:r>
-      <w:proofErr w:type="spellEnd"/>
+        <w:t xml:space="preserve"> message</w:t>
+      </w:r>
       <w:r>
         <w:t>)</w:t>
       </w:r>
@@ -2620,15 +2435,7 @@
         <w:t>FONCTION</w:t>
       </w:r>
       <w:r>
-        <w:t xml:space="preserve"> </w:t>
-      </w:r>
-      <w:proofErr w:type="spellStart"/>
-      <w:r>
-        <w:t>créer_dossier</w:t>
-      </w:r>
-      <w:proofErr w:type="spellEnd"/>
-      <w:r>
-        <w:t xml:space="preserve"> (</w:t>
+        <w:t xml:space="preserve"> créer_dossier (</w:t>
       </w:r>
       <w:r>
         <w:rPr>
@@ -2637,13 +2444,8 @@
         <w:t>UTILISATEUR</w:t>
       </w:r>
       <w:r>
-        <w:t> </w:t>
-      </w:r>
-      <w:proofErr w:type="spellStart"/>
-      <w:r>
-        <w:t>utilisateur</w:t>
-      </w:r>
-      <w:proofErr w:type="spellEnd"/>
+        <w:t> utilisateur</w:t>
+      </w:r>
       <w:r>
         <w:t>*</w:t>
       </w:r>
@@ -2697,15 +2499,7 @@
         <w:t>FONCTION</w:t>
       </w:r>
       <w:r>
-        <w:t xml:space="preserve"> </w:t>
-      </w:r>
-      <w:proofErr w:type="spellStart"/>
-      <w:r>
-        <w:t>supprimer_dossier</w:t>
-      </w:r>
-      <w:proofErr w:type="spellEnd"/>
-      <w:r>
-        <w:t xml:space="preserve"> (</w:t>
+        <w:t xml:space="preserve"> supprimer_dossier (</w:t>
       </w:r>
       <w:r>
         <w:rPr>
@@ -2714,13 +2508,8 @@
         <w:t>UTILISATEUR</w:t>
       </w:r>
       <w:r>
-        <w:t> </w:t>
-      </w:r>
-      <w:proofErr w:type="spellStart"/>
-      <w:r>
-        <w:t>utilisateur</w:t>
-      </w:r>
-      <w:proofErr w:type="spellEnd"/>
+        <w:t> utilisateur</w:t>
+      </w:r>
       <w:r>
         <w:t>*</w:t>
       </w:r>
@@ -2798,15 +2587,7 @@
         <w:t>FONCTION</w:t>
       </w:r>
       <w:r>
-        <w:t xml:space="preserve"> </w:t>
-      </w:r>
-      <w:proofErr w:type="spellStart"/>
-      <w:r>
-        <w:t>bloquer_exp</w:t>
-      </w:r>
-      <w:proofErr w:type="spellEnd"/>
-      <w:r>
-        <w:t xml:space="preserve"> (</w:t>
+        <w:t xml:space="preserve"> bloquer_exp (</w:t>
       </w:r>
       <w:r>
         <w:rPr>
@@ -2815,13 +2596,8 @@
         <w:t>UTILISATEUR</w:t>
       </w:r>
       <w:r>
-        <w:t> </w:t>
-      </w:r>
-      <w:proofErr w:type="spellStart"/>
-      <w:r>
-        <w:t>utilisateur</w:t>
-      </w:r>
-      <w:proofErr w:type="spellEnd"/>
+        <w:t> utilisateur</w:t>
+      </w:r>
       <w:r>
         <w:t>*</w:t>
       </w:r>
@@ -2948,7 +2724,15 @@
         <w:t>ensuite</w:t>
       </w:r>
       <w:r>
-        <w:t xml:space="preserve"> que le titre du message n’excède pas 50 caractères, et enfin, que le corps du message n’excède pas </w:t>
+        <w:t xml:space="preserve"> que le titre du message n’excède pas </w:t>
+      </w:r>
+      <w:r>
+        <w:t>30</w:t>
+      </w:r>
+      <w:bookmarkStart w:id="0" w:name="_GoBack"/>
+      <w:bookmarkEnd w:id="0"/>
+      <w:r>
+        <w:t xml:space="preserve"> caractères, et enfin, que le corps du message n’excède pas </w:t>
       </w:r>
       <w:r>
         <w:t>500</w:t>
@@ -2996,16 +2780,11 @@
       <w:r>
         <w:t xml:space="preserve"> </w:t>
       </w:r>
-      <w:proofErr w:type="spellStart"/>
       <w:r>
         <w:t>composer</w:t>
       </w:r>
       <w:r>
-        <w:t>_message</w:t>
-      </w:r>
-      <w:proofErr w:type="spellEnd"/>
-      <w:r>
-        <w:t xml:space="preserve"> (</w:t>
+        <w:t>_message (</w:t>
       </w:r>
       <w:r>
         <w:rPr>
@@ -3014,13 +2793,8 @@
         <w:t>UTILISATEUR</w:t>
       </w:r>
       <w:r>
-        <w:t> </w:t>
-      </w:r>
-      <w:proofErr w:type="spellStart"/>
-      <w:r>
-        <w:t>utilisateur</w:t>
-      </w:r>
-      <w:proofErr w:type="spellEnd"/>
+        <w:t> utilisateur</w:t>
+      </w:r>
       <w:r>
         <w:t>*</w:t>
       </w:r>
@@ -3084,13 +2858,53 @@
         <w:t>FONCTION</w:t>
       </w:r>
       <w:r>
-        <w:t xml:space="preserve"> </w:t>
-      </w:r>
-      <w:proofErr w:type="spellStart"/>
-      <w:r>
-        <w:t>existe_nom</w:t>
-      </w:r>
-      <w:proofErr w:type="spellEnd"/>
+        <w:t xml:space="preserve"> existe_nom (</w:t>
+      </w:r>
+      <w:r>
+        <w:rPr>
+          <w:u w:val="single"/>
+        </w:rPr>
+        <w:t>CHAÎNE</w:t>
+      </w:r>
+      <w:r>
+        <w:t xml:space="preserve"> DE 20 </w:t>
+      </w:r>
+      <w:r>
+        <w:rPr>
+          <w:u w:val="single"/>
+        </w:rPr>
+        <w:t>CARACTÈRES</w:t>
+      </w:r>
+      <w:r>
+        <w:t xml:space="preserve"> nom)</w:t>
+      </w:r>
+      <w:r>
+        <w:br/>
+      </w:r>
+      <w:r>
+        <w:rPr>
+          <w:u w:val="single"/>
+        </w:rPr>
+        <w:t>ENTIER</w:t>
+      </w:r>
+      <w:r>
+        <w:t xml:space="preserve"> </w:t>
+      </w:r>
+      <w:r>
+        <w:rPr>
+          <w:u w:val="single"/>
+        </w:rPr>
+        <w:t>FONCTION</w:t>
+      </w:r>
+      <w:r>
+        <w:t xml:space="preserve"> </w:t>
+      </w:r>
+      <w:r>
+        <w:t>est_bloqu</w:t>
+      </w:r>
+      <w:r>
+        <w:t>é</w:t>
+      </w:r>
       <w:r>
         <w:t xml:space="preserve"> (</w:t>
       </w:r>
@@ -3098,231 +2912,175 @@
         <w:rPr>
           <w:u w:val="single"/>
         </w:rPr>
+        <w:t>UTILISATEUR</w:t>
+      </w:r>
+      <w:r>
+        <w:t xml:space="preserve"> exp</w:t>
+      </w:r>
+      <w:r>
+        <w:t>é</w:t>
+      </w:r>
+      <w:r>
+        <w:t xml:space="preserve">diteur, </w:t>
+      </w:r>
+      <w:r>
+        <w:rPr>
+          <w:u w:val="single"/>
+        </w:rPr>
+        <w:t>UTILISATEUR</w:t>
+      </w:r>
+      <w:r>
+        <w:t xml:space="preserve"> destinataire)</w:t>
+      </w:r>
+      <w:r>
+        <w:br/>
+      </w:r>
+      <w:r>
+        <w:rPr>
+          <w:u w:val="single"/>
+        </w:rPr>
+        <w:t>VIDE</w:t>
+      </w:r>
+      <w:r>
+        <w:t xml:space="preserve"> </w:t>
+      </w:r>
+      <w:r>
+        <w:rPr>
+          <w:u w:val="single"/>
+        </w:rPr>
+        <w:t>FONCTION</w:t>
+      </w:r>
+      <w:r>
+        <w:t xml:space="preserve"> get_adresse (</w:t>
+      </w:r>
+      <w:r>
+        <w:rPr>
+          <w:u w:val="single"/>
+        </w:rPr>
+        <w:t>CHA</w:t>
+      </w:r>
+      <w:r>
+        <w:rPr>
+          <w:u w:val="single"/>
+        </w:rPr>
+        <w:t>ÎNE</w:t>
+      </w:r>
+      <w:r>
+        <w:t xml:space="preserve"> DE 28 </w:t>
+      </w:r>
+      <w:r>
+        <w:rPr>
+          <w:u w:val="single"/>
+        </w:rPr>
+        <w:t>CARACTÈRES</w:t>
+      </w:r>
+      <w:r>
+        <w:t xml:space="preserve"> adresse)</w:t>
+      </w:r>
+      <w:r>
+        <w:br/>
+      </w:r>
+      <w:r>
+        <w:rPr>
+          <w:u w:val="single"/>
+        </w:rPr>
+        <w:t>VIDE</w:t>
+      </w:r>
+      <w:r>
+        <w:t xml:space="preserve"> </w:t>
+      </w:r>
+      <w:r>
+        <w:rPr>
+          <w:u w:val="single"/>
+        </w:rPr>
+        <w:t>FONCTION</w:t>
+      </w:r>
+      <w:r>
+        <w:t xml:space="preserve"> </w:t>
+      </w:r>
+      <w:r>
+        <w:t>get_titre</w:t>
+      </w:r>
+      <w:r>
+        <w:t xml:space="preserve"> </w:t>
+      </w:r>
+      <w:r>
+        <w:t>(</w:t>
+      </w:r>
+      <w:r>
+        <w:rPr>
+          <w:u w:val="single"/>
+        </w:rPr>
+        <w:t>CHA</w:t>
+      </w:r>
+      <w:r>
+        <w:rPr>
+          <w:u w:val="single"/>
+        </w:rPr>
+        <w:t>Î</w:t>
+      </w:r>
+      <w:r>
+        <w:rPr>
+          <w:u w:val="single"/>
+        </w:rPr>
+        <w:t>NE</w:t>
+      </w:r>
+      <w:r>
+        <w:t xml:space="preserve"> DE </w:t>
+      </w:r>
+      <w:r>
+        <w:t>30</w:t>
+      </w:r>
+      <w:r>
+        <w:t xml:space="preserve"> </w:t>
+      </w:r>
+      <w:r>
+        <w:rPr>
+          <w:u w:val="single"/>
+        </w:rPr>
+        <w:t>CARACTÈRES</w:t>
+      </w:r>
+      <w:r>
+        <w:t xml:space="preserve"> titre)</w:t>
+      </w:r>
+      <w:r>
+        <w:br/>
+      </w:r>
+      <w:r>
+        <w:rPr>
+          <w:u w:val="single"/>
+        </w:rPr>
+        <w:t>VIDE</w:t>
+      </w:r>
+      <w:r>
+        <w:t xml:space="preserve"> </w:t>
+      </w:r>
+      <w:r>
+        <w:rPr>
+          <w:u w:val="single"/>
+        </w:rPr>
+        <w:t>FONCTION</w:t>
+      </w:r>
+      <w:r>
+        <w:t xml:space="preserve"> get_</w:t>
+      </w:r>
+      <w:r>
+        <w:t>corps (</w:t>
+      </w:r>
+      <w:r>
+        <w:rPr>
+          <w:u w:val="single"/>
+        </w:rPr>
         <w:t>CHAÎNE</w:t>
       </w:r>
       <w:r>
-        <w:t xml:space="preserve"> DE 20 </w:t>
-      </w:r>
-      <w:r>
-        <w:rPr>
-          <w:u w:val="single"/>
-        </w:rPr>
-        <w:t>CARACTÈRES</w:t>
-      </w:r>
-      <w:r>
-        <w:t xml:space="preserve"> nom)</w:t>
-      </w:r>
-      <w:r>
-        <w:br/>
-      </w:r>
-      <w:r>
-        <w:rPr>
-          <w:u w:val="single"/>
-        </w:rPr>
-        <w:t>ENTIER</w:t>
-      </w:r>
-      <w:r>
-        <w:t xml:space="preserve"> </w:t>
-      </w:r>
-      <w:r>
-        <w:rPr>
-          <w:u w:val="single"/>
-        </w:rPr>
-        <w:t>FONCTION</w:t>
-      </w:r>
-      <w:r>
-        <w:t xml:space="preserve"> </w:t>
-      </w:r>
-      <w:proofErr w:type="spellStart"/>
-      <w:r>
-        <w:t>est_bloqu</w:t>
-      </w:r>
-      <w:r>
-        <w:t>é</w:t>
-      </w:r>
-      <w:proofErr w:type="spellEnd"/>
-      <w:r>
-        <w:t xml:space="preserve"> (</w:t>
-      </w:r>
-      <w:r>
-        <w:rPr>
-          <w:u w:val="single"/>
-        </w:rPr>
-        <w:t>UTILISATEUR</w:t>
-      </w:r>
-      <w:r>
-        <w:t xml:space="preserve"> exp</w:t>
-      </w:r>
-      <w:r>
-        <w:t>é</w:t>
-      </w:r>
-      <w:r>
-        <w:t xml:space="preserve">diteur, </w:t>
-      </w:r>
-      <w:r>
-        <w:rPr>
-          <w:u w:val="single"/>
-        </w:rPr>
-        <w:t>UTILISATEUR</w:t>
-      </w:r>
-      <w:r>
-        <w:t xml:space="preserve"> destinataire)</w:t>
-      </w:r>
-      <w:r>
-        <w:br/>
-      </w:r>
-      <w:r>
-        <w:rPr>
-          <w:u w:val="single"/>
-        </w:rPr>
-        <w:t>VIDE</w:t>
-      </w:r>
-      <w:r>
-        <w:t xml:space="preserve"> </w:t>
-      </w:r>
-      <w:r>
-        <w:rPr>
-          <w:u w:val="single"/>
-        </w:rPr>
-        <w:t>FONCTION</w:t>
-      </w:r>
-      <w:r>
-        <w:t xml:space="preserve"> </w:t>
-      </w:r>
-      <w:proofErr w:type="spellStart"/>
-      <w:r>
-        <w:t>get_adresse</w:t>
-      </w:r>
-      <w:proofErr w:type="spellEnd"/>
-      <w:r>
-        <w:t xml:space="preserve"> (</w:t>
-      </w:r>
-      <w:r>
-        <w:rPr>
-          <w:u w:val="single"/>
-        </w:rPr>
-        <w:t>CHA</w:t>
-      </w:r>
-      <w:r>
-        <w:rPr>
-          <w:u w:val="single"/>
-        </w:rPr>
-        <w:t>ÎNE</w:t>
-      </w:r>
-      <w:r>
-        <w:t xml:space="preserve"> DE 28 </w:t>
-      </w:r>
-      <w:r>
-        <w:rPr>
-          <w:u w:val="single"/>
-        </w:rPr>
-        <w:t>CARACTÈRES</w:t>
-      </w:r>
-      <w:r>
-        <w:t xml:space="preserve"> adresse)</w:t>
-      </w:r>
-      <w:r>
-        <w:br/>
-      </w:r>
-      <w:r>
-        <w:rPr>
-          <w:u w:val="single"/>
-        </w:rPr>
-        <w:t>VIDE</w:t>
-      </w:r>
-      <w:r>
-        <w:t xml:space="preserve"> </w:t>
-      </w:r>
-      <w:r>
-        <w:rPr>
-          <w:u w:val="single"/>
-        </w:rPr>
-        <w:t>FONCTION</w:t>
-      </w:r>
-      <w:r>
-        <w:t xml:space="preserve"> </w:t>
-      </w:r>
-      <w:proofErr w:type="spellStart"/>
-      <w:r>
-        <w:t>get_titre</w:t>
-      </w:r>
-      <w:proofErr w:type="spellEnd"/>
-      <w:r>
-        <w:t xml:space="preserve"> </w:t>
-      </w:r>
-      <w:r>
-        <w:t>(</w:t>
-      </w:r>
-      <w:r>
-        <w:rPr>
-          <w:u w:val="single"/>
-        </w:rPr>
-        <w:t>CHA</w:t>
-      </w:r>
-      <w:r>
-        <w:rPr>
-          <w:u w:val="single"/>
-        </w:rPr>
-        <w:t>Î</w:t>
-      </w:r>
-      <w:r>
-        <w:rPr>
-          <w:u w:val="single"/>
-        </w:rPr>
-        <w:t>NE</w:t>
-      </w:r>
-      <w:r>
-        <w:t xml:space="preserve"> DE 20 </w:t>
-      </w:r>
-      <w:r>
-        <w:rPr>
-          <w:u w:val="single"/>
-        </w:rPr>
-        <w:t>CARACTÈRES</w:t>
-      </w:r>
-      <w:r>
-        <w:t xml:space="preserve"> titre)</w:t>
-      </w:r>
-      <w:r>
-        <w:br/>
-      </w:r>
-      <w:r>
-        <w:rPr>
-          <w:u w:val="single"/>
-        </w:rPr>
-        <w:t>VIDE</w:t>
-      </w:r>
-      <w:r>
-        <w:t xml:space="preserve"> </w:t>
-      </w:r>
-      <w:r>
-        <w:rPr>
-          <w:u w:val="single"/>
-        </w:rPr>
-        <w:t>FONCTION</w:t>
-      </w:r>
-      <w:r>
-        <w:t xml:space="preserve"> </w:t>
-      </w:r>
-      <w:proofErr w:type="spellStart"/>
-      <w:r>
-        <w:t>get_</w:t>
-      </w:r>
-      <w:r>
-        <w:t>corps</w:t>
-      </w:r>
-      <w:proofErr w:type="spellEnd"/>
-      <w:r>
-        <w:t xml:space="preserve"> (</w:t>
-      </w:r>
-      <w:r>
-        <w:rPr>
-          <w:u w:val="single"/>
-        </w:rPr>
-        <w:t>CHAÎNE</w:t>
-      </w:r>
-      <w:r>
-        <w:t xml:space="preserve"> DE 2000 </w:t>
+        <w:t xml:space="preserve"> DE </w:t>
+      </w:r>
+      <w:r>
+        <w:t>500</w:t>
+      </w:r>
+      <w:r>
+        <w:t xml:space="preserve"> </w:t>
       </w:r>
       <w:r>
         <w:rPr>
@@ -3428,15 +3186,7 @@
         <w:t>FONCTION</w:t>
       </w:r>
       <w:r>
-        <w:t xml:space="preserve"> </w:t>
-      </w:r>
-      <w:proofErr w:type="spellStart"/>
-      <w:r>
-        <w:t>envoyer_message</w:t>
-      </w:r>
-      <w:proofErr w:type="spellEnd"/>
-      <w:r>
-        <w:t xml:space="preserve"> (</w:t>
+        <w:t xml:space="preserve"> envoyer_message (</w:t>
       </w:r>
       <w:r>
         <w:rPr>
@@ -3445,13 +3195,8 @@
         <w:t>MESSAGE</w:t>
       </w:r>
       <w:r>
-        <w:t xml:space="preserve"> </w:t>
-      </w:r>
-      <w:proofErr w:type="spellStart"/>
-      <w:r>
-        <w:t>message</w:t>
-      </w:r>
-      <w:proofErr w:type="spellEnd"/>
+        <w:t xml:space="preserve"> message</w:t>
+      </w:r>
       <w:r>
         <w:t>*</w:t>
       </w:r>
@@ -3541,15 +3286,7 @@
         <w:t>FONCTION</w:t>
       </w:r>
       <w:r>
-        <w:t xml:space="preserve"> </w:t>
-      </w:r>
-      <w:proofErr w:type="spellStart"/>
-      <w:r>
-        <w:t>get_utilisateur</w:t>
-      </w:r>
-      <w:proofErr w:type="spellEnd"/>
-      <w:r>
-        <w:t xml:space="preserve"> (</w:t>
+        <w:t xml:space="preserve"> get_utilisateur (</w:t>
       </w:r>
       <w:r>
         <w:rPr>
@@ -3673,15 +3410,7 @@
         <w:t>FONCTION</w:t>
       </w:r>
       <w:r>
-        <w:t xml:space="preserve"> </w:t>
-      </w:r>
-      <w:proofErr w:type="spellStart"/>
-      <w:r>
-        <w:t>maj_fichier</w:t>
-      </w:r>
-      <w:proofErr w:type="spellEnd"/>
-      <w:r>
-        <w:t xml:space="preserve"> (</w:t>
+        <w:t xml:space="preserve"> maj_fichier (</w:t>
       </w:r>
       <w:r>
         <w:rPr>
@@ -3690,13 +3419,8 @@
         <w:t>UTILISATEUR</w:t>
       </w:r>
       <w:r>
-        <w:t xml:space="preserve"> </w:t>
-      </w:r>
-      <w:proofErr w:type="spellStart"/>
-      <w:r>
-        <w:t>utilisateur</w:t>
-      </w:r>
-      <w:proofErr w:type="spellEnd"/>
+        <w:t xml:space="preserve"> utilisateur</w:t>
+      </w:r>
       <w:r>
         <w:t>*</w:t>
       </w:r>
@@ -3816,11 +3540,9 @@
       <w:r>
         <w:t xml:space="preserve">dans la très grande partie des fonctions, et est créée dans la fonction </w:t>
       </w:r>
-      <w:proofErr w:type="spellStart"/>
       <w:r>
         <w:t>get_utilisateur</w:t>
       </w:r>
-      <w:proofErr w:type="spellEnd"/>
       <w:r>
         <w:t xml:space="preserve"> à partir du nom d’utilisateur.</w:t>
       </w:r>
@@ -3938,11 +3660,9 @@
       <w:r>
         <w:t xml:space="preserve"> </w:t>
       </w:r>
-      <w:proofErr w:type="spellStart"/>
       <w:r>
         <w:t>num_dossiers</w:t>
       </w:r>
-      <w:proofErr w:type="spellEnd"/>
       <w:r>
         <w:br/>
       </w:r>
@@ -3992,11 +3712,7 @@
         <w:t>ENTIER :</w:t>
       </w:r>
       <w:r>
-        <w:t xml:space="preserve"> </w:t>
-      </w:r>
-      <w:proofErr w:type="spellStart"/>
-      <w:r>
-        <w:t>num_bloqu</w:t>
+        <w:t xml:space="preserve"> num_bloqu</w:t>
       </w:r>
       <w:r>
         <w:t>é</w:t>
@@ -4004,7 +3720,6 @@
       <w:r>
         <w:t>s</w:t>
       </w:r>
-      <w:proofErr w:type="spellEnd"/>
       <w:r>
         <w:br/>
       </w:r>
@@ -4027,11 +3742,7 @@
         <w:t>UTILISATEURS :</w:t>
       </w:r>
       <w:r>
-        <w:t xml:space="preserve"> </w:t>
-      </w:r>
-      <w:proofErr w:type="spellStart"/>
-      <w:r>
-        <w:t>util_bloqu</w:t>
+        <w:t xml:space="preserve"> util_bloqu</w:t>
       </w:r>
       <w:r>
         <w:t>é</w:t>
@@ -4039,7 +3750,6 @@
       <w:r>
         <w:t>s</w:t>
       </w:r>
-      <w:proofErr w:type="spellEnd"/>
     </w:p>
     <w:p>
       <w:pPr>
@@ -4165,16 +3875,11 @@
         <w:t> :</w:t>
       </w:r>
       <w:r>
-        <w:t xml:space="preserve"> </w:t>
-      </w:r>
-      <w:proofErr w:type="spellStart"/>
-      <w:r>
-        <w:t>num_</w:t>
+        <w:t xml:space="preserve"> num_</w:t>
       </w:r>
       <w:r>
         <w:t>messages</w:t>
       </w:r>
-      <w:proofErr w:type="spellEnd"/>
       <w:r>
         <w:br/>
       </w:r>
@@ -4268,15 +3973,7 @@
         <w:t xml:space="preserve">« dates » signifiant le nombre de </w:t>
       </w:r>
       <w:r>
-        <w:t>secondes depuis l’</w:t>
-      </w:r>
-      <w:proofErr w:type="spellStart"/>
-      <w:r>
-        <w:t>epoch</w:t>
-      </w:r>
-      <w:proofErr w:type="spellEnd"/>
-      <w:r>
-        <w:t xml:space="preserve"> UNIX, et « lu » valant 0 si le message est non-lu, et 1 sinon.</w:t>
+        <w:t>secondes depuis l’epoch UNIX, et « lu » valant 0 si le message est non-lu, et 1 sinon.</w:t>
       </w:r>
       <w:r>
         <w:t xml:space="preserve"> La structure dossier signifie le dossier </w:t>
@@ -4532,11 +4229,9 @@
       <w:r>
         <w:tab/>
       </w:r>
-      <w:proofErr w:type="spellStart"/>
       <w:r>
         <w:t>dossier_boite_reception</w:t>
       </w:r>
-      <w:proofErr w:type="spellEnd"/>
       <w:r>
         <w:t>,</w:t>
       </w:r>
@@ -4546,27 +4241,15 @@
       <w:r>
         <w:tab/>
       </w:r>
-      <w:proofErr w:type="spellStart"/>
-      <w:r>
-        <w:t>dossier_messages_envoyés</w:t>
-      </w:r>
-      <w:proofErr w:type="spellEnd"/>
-      <w:r>
-        <w:t>,</w:t>
-      </w:r>
-      <w:r>
-        <w:br/>
-      </w:r>
-      <w:r>
-        <w:tab/>
-      </w:r>
-      <w:proofErr w:type="spellStart"/>
-      <w:r>
-        <w:t>dossier_messages_supprimés</w:t>
-      </w:r>
-      <w:proofErr w:type="spellEnd"/>
-      <w:r>
-        <w:t>,</w:t>
+      <w:r>
+        <w:t>dossier_messages_envoyés,</w:t>
+      </w:r>
+      <w:r>
+        <w:br/>
+      </w:r>
+      <w:r>
+        <w:tab/>
+        <w:t>dossier_messages_supprimés,</w:t>
       </w:r>
       <w:r>
         <w:br/>
@@ -4738,13 +4421,8 @@
       <w:r>
         <w:t xml:space="preserve"> </w:t>
       </w:r>
-      <w:proofErr w:type="spellStart"/>
-      <w:r>
-        <w:t>util_bloqués</w:t>
-      </w:r>
-      <w:proofErr w:type="spellEnd"/>
-      <w:r>
-        <w:t xml:space="preserve"> </w:t>
+      <w:r>
+        <w:t xml:space="preserve">util_bloqués </w:t>
       </w:r>
       <w:r>
         <w:t>[100] = {</w:t>
@@ -4914,15 +4592,7 @@
       </w:r>
       <w:r>
         <w:tab/>
-        <w:t xml:space="preserve">Mot de passe : </w:t>
-      </w:r>
-      <w:proofErr w:type="spellStart"/>
-      <w:r>
-        <w:t>exemple_de_mot_de_passe</w:t>
-      </w:r>
-      <w:proofErr w:type="spellEnd"/>
-      <w:r>
-        <w:t>,</w:t>
+        <w:t>Mot de passe : exemple_de_mot_de_passe,</w:t>
       </w:r>
       <w:r>
         <w:br/>
@@ -5717,7 +5387,6 @@
             <w:shd w:val="clear" w:color="auto" w:fill="D0CECE" w:themeFill="background2" w:themeFillShade="E6"/>
           </w:tcPr>
           <w:p>
-            <w:proofErr w:type="spellStart"/>
             <w:r>
               <w:t>menu_d</w:t>
             </w:r>
@@ -5727,7 +5396,6 @@
             <w:r>
               <w:t>marrer</w:t>
             </w:r>
-            <w:proofErr w:type="spellEnd"/>
           </w:p>
         </w:tc>
         <w:tc>
@@ -5736,11 +5404,9 @@
             <w:shd w:val="clear" w:color="auto" w:fill="D0CECE" w:themeFill="background2" w:themeFillShade="E6"/>
           </w:tcPr>
           <w:p>
-            <w:proofErr w:type="spellStart"/>
             <w:r>
               <w:t>menu_messagerie</w:t>
             </w:r>
-            <w:proofErr w:type="spellEnd"/>
           </w:p>
         </w:tc>
       </w:tr>
@@ -5762,11 +5428,9 @@
             <w:shd w:val="clear" w:color="auto" w:fill="D0CECE" w:themeFill="background2" w:themeFillShade="E6"/>
           </w:tcPr>
           <w:p>
-            <w:proofErr w:type="spellStart"/>
             <w:r>
               <w:t>créer_compte</w:t>
             </w:r>
-            <w:proofErr w:type="spellEnd"/>
           </w:p>
         </w:tc>
         <w:tc>
@@ -5775,11 +5439,9 @@
             <w:shd w:val="clear" w:color="auto" w:fill="D0CECE" w:themeFill="background2" w:themeFillShade="E6"/>
           </w:tcPr>
           <w:p>
-            <w:proofErr w:type="spellStart"/>
             <w:r>
               <w:t>menu_dossier</w:t>
             </w:r>
-            <w:proofErr w:type="spellEnd"/>
           </w:p>
         </w:tc>
       </w:tr>
@@ -5801,11 +5463,9 @@
             <w:shd w:val="clear" w:color="auto" w:fill="D0CECE" w:themeFill="background2" w:themeFillShade="E6"/>
           </w:tcPr>
           <w:p>
-            <w:proofErr w:type="spellStart"/>
             <w:r>
               <w:t>nom_valide</w:t>
             </w:r>
-            <w:proofErr w:type="spellEnd"/>
           </w:p>
         </w:tc>
         <w:tc>
@@ -5814,11 +5474,9 @@
             <w:shd w:val="clear" w:color="auto" w:fill="D0CECE" w:themeFill="background2" w:themeFillShade="E6"/>
           </w:tcPr>
           <w:p>
-            <w:proofErr w:type="spellStart"/>
             <w:r>
               <w:t>affiche_messages</w:t>
             </w:r>
-            <w:proofErr w:type="spellEnd"/>
           </w:p>
         </w:tc>
       </w:tr>
@@ -5840,11 +5498,9 @@
             <w:shd w:val="clear" w:color="auto" w:fill="D0CECE" w:themeFill="background2" w:themeFillShade="E6"/>
           </w:tcPr>
           <w:p>
-            <w:proofErr w:type="spellStart"/>
             <w:r>
               <w:t>existe_nom</w:t>
             </w:r>
-            <w:proofErr w:type="spellEnd"/>
           </w:p>
         </w:tc>
         <w:tc>
@@ -5853,14 +5509,12 @@
             <w:shd w:val="clear" w:color="auto" w:fill="D0CECE" w:themeFill="background2" w:themeFillShade="E6"/>
           </w:tcPr>
           <w:p>
-            <w:proofErr w:type="spellStart"/>
             <w:r>
               <w:rPr>
                 <w:highlight w:val="yellow"/>
               </w:rPr>
               <w:t>existe_page</w:t>
             </w:r>
-            <w:proofErr w:type="spellEnd"/>
           </w:p>
         </w:tc>
       </w:tr>
@@ -5893,11 +5547,9 @@
             <w:shd w:val="clear" w:color="auto" w:fill="D0CECE" w:themeFill="background2" w:themeFillShade="E6"/>
           </w:tcPr>
           <w:p>
-            <w:proofErr w:type="spellStart"/>
             <w:r>
               <w:t>convertir_date</w:t>
             </w:r>
-            <w:proofErr w:type="spellEnd"/>
           </w:p>
         </w:tc>
       </w:tr>
@@ -5919,11 +5571,9 @@
             <w:shd w:val="clear" w:color="auto" w:fill="D0CECE" w:themeFill="background2" w:themeFillShade="E6"/>
           </w:tcPr>
           <w:p>
-            <w:proofErr w:type="spellStart"/>
             <w:r>
               <w:t>corresp_mdp</w:t>
             </w:r>
-            <w:proofErr w:type="spellEnd"/>
           </w:p>
         </w:tc>
         <w:tc>
@@ -5937,16 +5587,12 @@
                 <w:highlight w:val="yellow"/>
               </w:rPr>
             </w:pPr>
-            <w:proofErr w:type="spellStart"/>
             <w:r>
               <w:rPr>
                 <w:highlight w:val="yellow"/>
               </w:rPr>
               <w:t>affiche_message</w:t>
             </w:r>
-            <w:bookmarkStart w:id="0" w:name="_GoBack"/>
-            <w:bookmarkEnd w:id="0"/>
-            <w:proofErr w:type="spellEnd"/>
           </w:p>
         </w:tc>
       </w:tr>
@@ -5968,11 +5614,9 @@
             <w:shd w:val="clear" w:color="auto" w:fill="D0CECE" w:themeFill="background2" w:themeFillShade="E6"/>
           </w:tcPr>
           <w:p>
-            <w:proofErr w:type="spellStart"/>
             <w:r>
               <w:t>supprimer_message</w:t>
             </w:r>
-            <w:proofErr w:type="spellEnd"/>
           </w:p>
         </w:tc>
         <w:tc>
@@ -5986,14 +5630,12 @@
                 <w:highlight w:val="yellow"/>
               </w:rPr>
             </w:pPr>
-            <w:proofErr w:type="spellStart"/>
             <w:r>
               <w:rPr>
                 <w:highlight w:val="yellow"/>
               </w:rPr>
               <w:t>répondre_message</w:t>
             </w:r>
-            <w:proofErr w:type="spellEnd"/>
           </w:p>
         </w:tc>
       </w:tr>
@@ -6015,11 +5657,9 @@
             <w:shd w:val="clear" w:color="auto" w:fill="D0CECE" w:themeFill="background2" w:themeFillShade="E6"/>
           </w:tcPr>
           <w:p>
-            <w:proofErr w:type="spellStart"/>
             <w:r>
               <w:t>déplacer_message</w:t>
             </w:r>
-            <w:proofErr w:type="spellEnd"/>
           </w:p>
         </w:tc>
         <w:tc>
@@ -6033,14 +5673,12 @@
                 <w:highlight w:val="yellow"/>
               </w:rPr>
             </w:pPr>
-            <w:proofErr w:type="spellStart"/>
             <w:r>
               <w:rPr>
                 <w:highlight w:val="yellow"/>
               </w:rPr>
               <w:t>nonlu_message</w:t>
             </w:r>
-            <w:proofErr w:type="spellEnd"/>
           </w:p>
         </w:tc>
       </w:tr>
@@ -6062,11 +5700,9 @@
             <w:shd w:val="clear" w:color="auto" w:fill="D0CECE" w:themeFill="background2" w:themeFillShade="E6"/>
           </w:tcPr>
           <w:p>
-            <w:proofErr w:type="spellStart"/>
             <w:r>
               <w:t>supprimer_dossier</w:t>
             </w:r>
-            <w:proofErr w:type="spellEnd"/>
           </w:p>
         </w:tc>
         <w:tc>
@@ -6080,14 +5716,12 @@
                 <w:highlight w:val="yellow"/>
               </w:rPr>
             </w:pPr>
-            <w:proofErr w:type="spellStart"/>
             <w:r>
               <w:rPr>
                 <w:highlight w:val="yellow"/>
               </w:rPr>
               <w:t>créer_dossier</w:t>
             </w:r>
-            <w:proofErr w:type="spellEnd"/>
           </w:p>
         </w:tc>
       </w:tr>
@@ -6109,11 +5743,9 @@
             <w:shd w:val="clear" w:color="auto" w:fill="D0CECE" w:themeFill="background2" w:themeFillShade="E6"/>
           </w:tcPr>
           <w:p>
-            <w:proofErr w:type="spellStart"/>
             <w:r>
               <w:t>get_adresse</w:t>
             </w:r>
-            <w:proofErr w:type="spellEnd"/>
           </w:p>
         </w:tc>
         <w:tc>
@@ -6127,14 +5759,12 @@
                 <w:highlight w:val="yellow"/>
               </w:rPr>
             </w:pPr>
-            <w:proofErr w:type="spellStart"/>
             <w:r>
               <w:rPr>
                 <w:highlight w:val="yellow"/>
               </w:rPr>
               <w:t>bloquer_exp</w:t>
             </w:r>
-            <w:proofErr w:type="spellEnd"/>
           </w:p>
         </w:tc>
       </w:tr>
@@ -6161,11 +5791,9 @@
                 <w:highlight w:val="yellow"/>
               </w:rPr>
             </w:pPr>
-            <w:proofErr w:type="spellStart"/>
             <w:r>
               <w:t>get_corps</w:t>
             </w:r>
-            <w:proofErr w:type="spellEnd"/>
           </w:p>
         </w:tc>
         <w:tc>
@@ -6179,14 +5807,12 @@
                 <w:highlight w:val="yellow"/>
               </w:rPr>
             </w:pPr>
-            <w:proofErr w:type="spellStart"/>
             <w:r>
               <w:rPr>
                 <w:highlight w:val="yellow"/>
               </w:rPr>
               <w:t>composer_message</w:t>
             </w:r>
-            <w:proofErr w:type="spellEnd"/>
           </w:p>
         </w:tc>
       </w:tr>
@@ -6208,11 +5834,9 @@
             <w:shd w:val="clear" w:color="auto" w:fill="D0CECE" w:themeFill="background2" w:themeFillShade="E6"/>
           </w:tcPr>
           <w:p>
-            <w:proofErr w:type="spellStart"/>
             <w:r>
               <w:t>get_utilisateur</w:t>
             </w:r>
-            <w:proofErr w:type="spellEnd"/>
           </w:p>
         </w:tc>
         <w:tc>
@@ -6226,14 +5850,12 @@
                 <w:highlight w:val="yellow"/>
               </w:rPr>
             </w:pPr>
-            <w:proofErr w:type="spellStart"/>
             <w:r>
               <w:rPr>
                 <w:highlight w:val="yellow"/>
               </w:rPr>
               <w:t>est_bloqué</w:t>
             </w:r>
-            <w:proofErr w:type="spellEnd"/>
           </w:p>
         </w:tc>
       </w:tr>
@@ -6255,11 +5877,9 @@
             <w:shd w:val="clear" w:color="auto" w:fill="D0CECE" w:themeFill="background2" w:themeFillShade="E6"/>
           </w:tcPr>
           <w:p>
-            <w:proofErr w:type="spellStart"/>
             <w:r>
               <w:t>maj_fichier</w:t>
             </w:r>
-            <w:proofErr w:type="spellEnd"/>
           </w:p>
         </w:tc>
         <w:tc>
@@ -6273,14 +5893,9 @@
                 <w:highlight w:val="yellow"/>
               </w:rPr>
             </w:pPr>
-            <w:proofErr w:type="spellStart"/>
             <w:r>
-              <w:rPr>
-                <w:highlight w:val="yellow"/>
-              </w:rPr>
               <w:t>get_titre</w:t>
             </w:r>
-            <w:proofErr w:type="spellEnd"/>
           </w:p>
         </w:tc>
       </w:tr>
@@ -6314,14 +5929,12 @@
                 <w:highlight w:val="yellow"/>
               </w:rPr>
             </w:pPr>
-            <w:proofErr w:type="spellStart"/>
             <w:r>
               <w:rPr>
                 <w:highlight w:val="yellow"/>
               </w:rPr>
               <w:t>envoyer_message</w:t>
             </w:r>
-            <w:proofErr w:type="spellEnd"/>
           </w:p>
         </w:tc>
       </w:tr>
@@ -6791,7 +6404,6 @@
         </w:rPr>
         <w:t>« </w:t>
       </w:r>
-      <w:proofErr w:type="spellStart"/>
       <w:r>
         <w:rPr>
           <w:sz w:val="24"/>
@@ -6808,7 +6420,6 @@
         </w:rPr>
         <w:t>_message</w:t>
       </w:r>
-      <w:proofErr w:type="spellEnd"/>
       <w:r>
         <w:rPr>
           <w:sz w:val="24"/>
@@ -6877,13 +6488,8 @@
         <w:t> :</w:t>
       </w:r>
       <w:r>
-        <w:t xml:space="preserve"> </w:t>
-      </w:r>
-      <w:proofErr w:type="spellStart"/>
-      <w:r>
-        <w:t>num_dossiers</w:t>
-      </w:r>
-      <w:proofErr w:type="spellEnd"/>
+        <w:t xml:space="preserve"> num_dossiers</w:t>
+      </w:r>
       <w:r>
         <w:br/>
       </w:r>
@@ -6927,11 +6533,7 @@
         <w:t>ENTIER :</w:t>
       </w:r>
       <w:r>
-        <w:t xml:space="preserve"> </w:t>
-      </w:r>
-      <w:proofErr w:type="spellStart"/>
-      <w:r>
-        <w:t>num_bloqu</w:t>
+        <w:t xml:space="preserve"> num_bloqu</w:t>
       </w:r>
       <w:r>
         <w:t>é</w:t>
@@ -6939,7 +6541,6 @@
       <w:r>
         <w:t>s</w:t>
       </w:r>
-      <w:proofErr w:type="spellEnd"/>
       <w:r>
         <w:br/>
       </w:r>
@@ -6965,11 +6566,7 @@
         <w:t>UTILISATEURS :</w:t>
       </w:r>
       <w:r>
-        <w:t xml:space="preserve"> </w:t>
-      </w:r>
-      <w:proofErr w:type="spellStart"/>
-      <w:r>
-        <w:t>util_bloqu</w:t>
+        <w:t xml:space="preserve"> util_bloqu</w:t>
       </w:r>
       <w:r>
         <w:t>é</w:t>
@@ -6977,7 +6574,6 @@
       <w:r>
         <w:t>s</w:t>
       </w:r>
-      <w:proofErr w:type="spellEnd"/>
     </w:p>
     <w:p>
       <w:r>
@@ -7008,15 +6604,7 @@
         <w:t> :</w:t>
       </w:r>
       <w:r>
-        <w:t xml:space="preserve"> </w:t>
-      </w:r>
-      <w:proofErr w:type="spellStart"/>
-      <w:r>
-        <w:t>expediteur</w:t>
-      </w:r>
-      <w:proofErr w:type="spellEnd"/>
-      <w:r>
-        <w:t>, destinataire</w:t>
+        <w:t xml:space="preserve"> expediteur, destinataire</w:t>
       </w:r>
       <w:r>
         <w:br/>
@@ -7137,68 +6725,30 @@
       <w:r>
         <w:t xml:space="preserve"> </w:t>
       </w:r>
-      <w:proofErr w:type="spellStart"/>
       <w:r>
         <w:t>get_adresse</w:t>
       </w:r>
-      <w:proofErr w:type="spellEnd"/>
-      <w:r>
-        <w:t xml:space="preserve">, </w:t>
-      </w:r>
-      <w:proofErr w:type="spellStart"/>
-      <w:r>
-        <w:t>est_bloqu</w:t>
+      <w:r>
+        <w:t>, est_bloqu</w:t>
       </w:r>
       <w:r>
         <w:t>é</w:t>
       </w:r>
-      <w:proofErr w:type="spellEnd"/>
-      <w:r>
-        <w:t xml:space="preserve">, </w:t>
-      </w:r>
-      <w:proofErr w:type="spellStart"/>
-      <w:r>
-        <w:t>get_titre</w:t>
-      </w:r>
-      <w:proofErr w:type="spellEnd"/>
-      <w:r>
-        <w:t xml:space="preserve">, </w:t>
-      </w:r>
-      <w:proofErr w:type="spellStart"/>
-      <w:r>
-        <w:t>get_corps</w:t>
-      </w:r>
-      <w:proofErr w:type="spellEnd"/>
+      <w:r>
+        <w:t>, get_titre, get_corps</w:t>
+      </w:r>
       <w:r>
         <w:t>,</w:t>
       </w:r>
       <w:r>
-        <w:t xml:space="preserve"> </w:t>
-      </w:r>
-      <w:proofErr w:type="spellStart"/>
-      <w:r>
-        <w:t>strlen</w:t>
-      </w:r>
-      <w:proofErr w:type="spellEnd"/>
-      <w:r>
-        <w:t>,</w:t>
-      </w:r>
-      <w:r>
-        <w:t xml:space="preserve"> </w:t>
-      </w:r>
-      <w:proofErr w:type="spellStart"/>
-      <w:r>
-        <w:t>strcpy</w:t>
-      </w:r>
-      <w:proofErr w:type="spellEnd"/>
-      <w:r>
-        <w:t xml:space="preserve">, </w:t>
-      </w:r>
-      <w:proofErr w:type="spellStart"/>
-      <w:r>
-        <w:t>get_utilisateur</w:t>
-      </w:r>
-      <w:proofErr w:type="spellEnd"/>
+        <w:t xml:space="preserve"> strlen,</w:t>
+      </w:r>
+      <w:r>
+        <w:t xml:space="preserve"> strcpy</w:t>
+      </w:r>
+      <w:r>
+        <w:t>, get_utilisateur</w:t>
+      </w:r>
       <w:r>
         <w:t>, time</w:t>
       </w:r>
@@ -7222,31 +6772,329 @@
       <w:r>
         <w:t xml:space="preserve"> </w:t>
       </w:r>
-      <w:proofErr w:type="spellStart"/>
       <w:r>
         <w:t>composer</w:t>
       </w:r>
       <w:r>
-        <w:t>_message</w:t>
-      </w:r>
-      <w:proofErr w:type="spellEnd"/>
+        <w:t>_message (</w:t>
+      </w:r>
+      <w:r>
+        <w:rPr>
+          <w:u w:val="single"/>
+        </w:rPr>
+        <w:t>UTILISATEUR</w:t>
+      </w:r>
+      <w:r>
+        <w:t> utilisateur)</w:t>
+      </w:r>
+      <w:r>
+        <w:br/>
+      </w:r>
+      <w:r>
+        <w:rPr>
+          <w:u w:val="single"/>
+        </w:rPr>
+        <w:t>VARIABLES</w:t>
+      </w:r>
+      <w:r>
+        <w:br/>
+      </w:r>
+      <w:r>
+        <w:tab/>
+      </w:r>
+      <w:r>
+        <w:rPr>
+          <w:u w:val="single"/>
+        </w:rPr>
+        <w:t>CHAÎNE</w:t>
+      </w:r>
+      <w:r>
+        <w:t xml:space="preserve"> DE </w:t>
+      </w:r>
+      <w:r>
+        <w:t>2</w:t>
+      </w:r>
+      <w:r>
+        <w:t>8</w:t>
+      </w:r>
+      <w:r>
+        <w:t xml:space="preserve"> </w:t>
+      </w:r>
+      <w:r>
+        <w:rPr>
+          <w:u w:val="single"/>
+        </w:rPr>
+        <w:t>CARACT</w:t>
+      </w:r>
+      <w:r>
+        <w:rPr>
+          <w:u w:val="single"/>
+        </w:rPr>
+        <w:t>È</w:t>
+      </w:r>
+      <w:r>
+        <w:rPr>
+          <w:u w:val="single"/>
+        </w:rPr>
+        <w:t>RES :</w:t>
+      </w:r>
+      <w:r>
+        <w:t xml:space="preserve"> </w:t>
+      </w:r>
+      <w:r>
+        <w:t>mail_dest</w:t>
+      </w:r>
+      <w:r>
+        <w:br/>
+      </w:r>
+      <w:r>
+        <w:tab/>
+      </w:r>
+      <w:r>
+        <w:rPr>
+          <w:u w:val="single"/>
+        </w:rPr>
+        <w:t>CHAÎNE</w:t>
+      </w:r>
+      <w:r>
+        <w:t xml:space="preserve"> DE 2</w:t>
+      </w:r>
+      <w:r>
+        <w:t>0</w:t>
+      </w:r>
+      <w:r>
+        <w:t xml:space="preserve"> </w:t>
+      </w:r>
+      <w:r>
+        <w:rPr>
+          <w:u w:val="single"/>
+        </w:rPr>
+        <w:t>CARACT</w:t>
+      </w:r>
+      <w:r>
+        <w:rPr>
+          <w:u w:val="single"/>
+        </w:rPr>
+        <w:t>È</w:t>
+      </w:r>
+      <w:r>
+        <w:rPr>
+          <w:u w:val="single"/>
+        </w:rPr>
+        <w:t>RES :</w:t>
+      </w:r>
+      <w:r>
+        <w:t xml:space="preserve"> </w:t>
+      </w:r>
+      <w:r>
+        <w:t>nom_dest</w:t>
+      </w:r>
+      <w:r>
+        <w:br/>
+      </w:r>
+      <w:r>
+        <w:tab/>
+      </w:r>
+      <w:r>
+        <w:rPr>
+          <w:u w:val="single"/>
+        </w:rPr>
+        <w:t>CHAÎNE</w:t>
+      </w:r>
+      <w:r>
+        <w:t xml:space="preserve"> DE </w:t>
+      </w:r>
+      <w:r>
+        <w:t>50</w:t>
+      </w:r>
+      <w:r>
+        <w:t xml:space="preserve"> </w:t>
+      </w:r>
+      <w:r>
+        <w:rPr>
+          <w:u w:val="single"/>
+        </w:rPr>
+        <w:t>CARACT</w:t>
+      </w:r>
+      <w:r>
+        <w:rPr>
+          <w:u w:val="single"/>
+        </w:rPr>
+        <w:t>È</w:t>
+      </w:r>
+      <w:r>
+        <w:rPr>
+          <w:u w:val="single"/>
+        </w:rPr>
+        <w:t>RES :</w:t>
+      </w:r>
+      <w:r>
+        <w:t xml:space="preserve"> </w:t>
+      </w:r>
+      <w:r>
+        <w:t>titre</w:t>
+      </w:r>
+      <w:r>
+        <w:br/>
+      </w:r>
+      <w:r>
+        <w:tab/>
+      </w:r>
+      <w:r>
+        <w:rPr>
+          <w:u w:val="single"/>
+        </w:rPr>
+        <w:t>CHAÎNE</w:t>
+      </w:r>
+      <w:r>
+        <w:t xml:space="preserve"> DE 2</w:t>
+      </w:r>
+      <w:r>
+        <w:t>000</w:t>
+      </w:r>
+      <w:r>
+        <w:t xml:space="preserve"> </w:t>
+      </w:r>
+      <w:r>
+        <w:rPr>
+          <w:u w:val="single"/>
+        </w:rPr>
+        <w:t>CARACT</w:t>
+      </w:r>
+      <w:r>
+        <w:rPr>
+          <w:u w:val="single"/>
+        </w:rPr>
+        <w:t>È</w:t>
+      </w:r>
+      <w:r>
+        <w:rPr>
+          <w:u w:val="single"/>
+        </w:rPr>
+        <w:t>RES :</w:t>
+      </w:r>
+      <w:r>
+        <w:t xml:space="preserve"> </w:t>
+      </w:r>
+      <w:r>
+        <w:t xml:space="preserve">corps </w:t>
+      </w:r>
+      <w:r>
+        <w:br/>
+      </w:r>
+      <w:r>
+        <w:tab/>
+      </w:r>
+      <w:r>
+        <w:rPr>
+          <w:u w:val="single"/>
+        </w:rPr>
+        <w:t>MESSAGE</w:t>
+      </w:r>
+      <w:r>
+        <w:rPr>
+          <w:u w:val="single"/>
+        </w:rPr>
+        <w:t> :</w:t>
+      </w:r>
+      <w:r>
+        <w:t xml:space="preserve"> message</w:t>
+      </w:r>
+      <w:r>
+        <w:br/>
+      </w:r>
+      <w:r>
+        <w:tab/>
+      </w:r>
+      <w:r>
+        <w:rPr>
+          <w:u w:val="single"/>
+        </w:rPr>
+        <w:t>UTILISATEUR :</w:t>
+      </w:r>
+      <w:r>
+        <w:t xml:space="preserve"> destinataire</w:t>
+      </w:r>
+      <w:r>
+        <w:br/>
+      </w:r>
+      <w:r>
+        <w:rPr>
+          <w:u w:val="single"/>
+        </w:rPr>
+        <w:t>DÉBUT</w:t>
+      </w:r>
+      <w:r>
+        <w:br/>
+      </w:r>
+      <w:r>
+        <w:tab/>
+      </w:r>
+      <w:r>
+        <w:t>get_adresse (</w:t>
+      </w:r>
+      <w:r>
+        <w:t>mail_dest)</w:t>
+      </w:r>
+      <w:r>
+        <w:br/>
+      </w:r>
+      <w:r>
+        <w:tab/>
+        <w:t>str</w:t>
+      </w:r>
+      <w:r>
+        <w:t>n</w:t>
+      </w:r>
+      <w:r>
+        <w:t xml:space="preserve">cpy(nom_dest, mail_dest, </w:t>
+      </w:r>
+      <w:r>
+        <w:t>strlen(mail_dest) – 8)</w:t>
+      </w:r>
+      <w:r>
+        <w:br/>
+      </w:r>
+      <w:r>
+        <w:tab/>
+        <w:t xml:space="preserve">destinataire </w:t>
+      </w:r>
+      <w:r>
+        <w:sym w:font="Wingdings" w:char="F0DF"/>
+      </w:r>
+      <w:r>
+        <w:t xml:space="preserve"> get_utilisateur (nom_dest)</w:t>
+      </w:r>
+      <w:r>
+        <w:br/>
+      </w:r>
+      <w:r>
+        <w:tab/>
+      </w:r>
+      <w:r>
+        <w:br/>
+      </w:r>
+      <w:r>
+        <w:tab/>
+      </w:r>
+      <w:r>
+        <w:rPr>
+          <w:u w:val="single"/>
+        </w:rPr>
+        <w:t>SI</w:t>
+      </w:r>
+      <w:r>
+        <w:t xml:space="preserve"> (est_bloque</w:t>
+      </w:r>
       <w:r>
         <w:t xml:space="preserve"> (</w:t>
       </w:r>
       <w:r>
-        <w:rPr>
-          <w:u w:val="single"/>
-        </w:rPr>
-        <w:t>UTILISATEUR</w:t>
-      </w:r>
-      <w:r>
-        <w:t> </w:t>
-      </w:r>
-      <w:proofErr w:type="spellStart"/>
-      <w:r>
-        <w:t>utilisateur</w:t>
-      </w:r>
-      <w:proofErr w:type="spellEnd"/>
+        <w:t>utilisateur, destinataire)</w:t>
+      </w:r>
+      <w:r>
+        <w:t xml:space="preserve"> = 1</w:t>
+      </w:r>
       <w:r>
         <w:t>)</w:t>
       </w:r>
@@ -7254,230 +7102,162 @@
         <w:br/>
       </w:r>
       <w:r>
-        <w:rPr>
-          <w:u w:val="single"/>
-        </w:rPr>
-        <w:t>VARIABLES</w:t>
-      </w:r>
-      <w:r>
-        <w:br/>
-      </w:r>
-      <w:r>
-        <w:tab/>
-      </w:r>
-      <w:r>
-        <w:rPr>
-          <w:u w:val="single"/>
-        </w:rPr>
-        <w:t>CHAÎNE</w:t>
-      </w:r>
-      <w:r>
-        <w:t xml:space="preserve"> DE </w:t>
-      </w:r>
-      <w:r>
-        <w:t>2</w:t>
-      </w:r>
-      <w:r>
-        <w:t>8</w:t>
-      </w:r>
-      <w:r>
-        <w:t xml:space="preserve"> </w:t>
-      </w:r>
-      <w:r>
-        <w:rPr>
-          <w:u w:val="single"/>
-        </w:rPr>
-        <w:t>CARACT</w:t>
-      </w:r>
-      <w:r>
-        <w:rPr>
-          <w:u w:val="single"/>
-        </w:rPr>
-        <w:t>È</w:t>
-      </w:r>
-      <w:r>
-        <w:rPr>
-          <w:u w:val="single"/>
-        </w:rPr>
-        <w:t>RES :</w:t>
-      </w:r>
-      <w:r>
-        <w:t xml:space="preserve"> </w:t>
-      </w:r>
-      <w:proofErr w:type="spellStart"/>
-      <w:r>
-        <w:t>mail_dest</w:t>
-      </w:r>
-      <w:proofErr w:type="spellEnd"/>
-      <w:r>
-        <w:br/>
-      </w:r>
-      <w:r>
-        <w:tab/>
-      </w:r>
-      <w:r>
-        <w:rPr>
-          <w:u w:val="single"/>
-        </w:rPr>
-        <w:t>CHAÎNE</w:t>
-      </w:r>
-      <w:r>
-        <w:t xml:space="preserve"> DE 2</w:t>
-      </w:r>
-      <w:r>
-        <w:t>0</w:t>
-      </w:r>
-      <w:r>
-        <w:t xml:space="preserve"> </w:t>
-      </w:r>
-      <w:r>
-        <w:rPr>
-          <w:u w:val="single"/>
-        </w:rPr>
-        <w:t>CARACT</w:t>
-      </w:r>
-      <w:r>
-        <w:rPr>
-          <w:u w:val="single"/>
-        </w:rPr>
-        <w:t>È</w:t>
-      </w:r>
-      <w:r>
-        <w:rPr>
-          <w:u w:val="single"/>
-        </w:rPr>
-        <w:t>RES :</w:t>
-      </w:r>
-      <w:r>
-        <w:t xml:space="preserve"> </w:t>
-      </w:r>
-      <w:proofErr w:type="spellStart"/>
-      <w:r>
-        <w:t>nom_dest</w:t>
-      </w:r>
-      <w:proofErr w:type="spellEnd"/>
-      <w:r>
-        <w:br/>
-      </w:r>
-      <w:r>
-        <w:tab/>
-      </w:r>
-      <w:r>
-        <w:rPr>
-          <w:u w:val="single"/>
-        </w:rPr>
-        <w:t>CHAÎNE</w:t>
-      </w:r>
-      <w:r>
-        <w:t xml:space="preserve"> DE </w:t>
-      </w:r>
-      <w:r>
-        <w:t>50</w:t>
-      </w:r>
-      <w:r>
-        <w:t xml:space="preserve"> </w:t>
-      </w:r>
-      <w:r>
-        <w:rPr>
-          <w:u w:val="single"/>
-        </w:rPr>
-        <w:t>CARACT</w:t>
-      </w:r>
-      <w:r>
-        <w:rPr>
-          <w:u w:val="single"/>
-        </w:rPr>
-        <w:t>È</w:t>
-      </w:r>
-      <w:r>
-        <w:rPr>
-          <w:u w:val="single"/>
-        </w:rPr>
-        <w:t>RES :</w:t>
-      </w:r>
-      <w:r>
-        <w:t xml:space="preserve"> </w:t>
-      </w:r>
-      <w:r>
-        <w:t>titre</w:t>
-      </w:r>
-      <w:r>
-        <w:br/>
-      </w:r>
-      <w:r>
-        <w:tab/>
-      </w:r>
-      <w:r>
-        <w:rPr>
-          <w:u w:val="single"/>
-        </w:rPr>
-        <w:t>CHAÎNE</w:t>
-      </w:r>
-      <w:r>
-        <w:t xml:space="preserve"> DE 2</w:t>
-      </w:r>
-      <w:r>
-        <w:t>000</w:t>
-      </w:r>
-      <w:r>
-        <w:t xml:space="preserve"> </w:t>
-      </w:r>
-      <w:r>
-        <w:rPr>
-          <w:u w:val="single"/>
-        </w:rPr>
-        <w:t>CARACT</w:t>
-      </w:r>
-      <w:r>
-        <w:rPr>
-          <w:u w:val="single"/>
-        </w:rPr>
-        <w:t>È</w:t>
-      </w:r>
-      <w:r>
-        <w:rPr>
-          <w:u w:val="single"/>
-        </w:rPr>
-        <w:t>RES :</w:t>
-      </w:r>
-      <w:r>
-        <w:t xml:space="preserve"> </w:t>
-      </w:r>
-      <w:r>
-        <w:t xml:space="preserve">corps </w:t>
-      </w:r>
-      <w:r>
-        <w:br/>
-      </w:r>
-      <w:r>
-        <w:tab/>
-      </w:r>
-      <w:r>
-        <w:rPr>
-          <w:u w:val="single"/>
-        </w:rPr>
-        <w:t>MESSAGE</w:t>
-      </w:r>
-      <w:r>
-        <w:rPr>
-          <w:u w:val="single"/>
-        </w:rPr>
-        <w:t> :</w:t>
-      </w:r>
-      <w:r>
-        <w:t xml:space="preserve"> message</w:t>
-      </w:r>
-      <w:r>
-        <w:br/>
-      </w:r>
-      <w:r>
-        <w:tab/>
-      </w:r>
-      <w:r>
-        <w:rPr>
-          <w:u w:val="single"/>
-        </w:rPr>
-        <w:t>UTILISATEUR :</w:t>
+        <w:tab/>
+      </w:r>
+      <w:r>
+        <w:tab/>
+      </w:r>
+      <w:r>
+        <w:rPr>
+          <w:u w:val="single"/>
+        </w:rPr>
+        <w:t>ALORS</w:t>
+      </w:r>
+      <w:r>
+        <w:rPr>
+          <w:u w:val="single"/>
+        </w:rPr>
+        <w:br/>
+      </w:r>
+      <w:r>
+        <w:tab/>
+      </w:r>
+      <w:r>
+        <w:tab/>
+      </w:r>
+      <w:r>
+        <w:tab/>
+      </w:r>
+      <w:r>
+        <w:rPr>
+          <w:u w:val="single"/>
+        </w:rPr>
+        <w:t>ECRIRE</w:t>
+      </w:r>
+      <w:r>
+        <w:t xml:space="preserve"> (« </w:t>
+      </w:r>
+      <w:r>
+        <w:t>Erreur: v</w:t>
+      </w:r>
+      <w:r>
+        <w:t xml:space="preserve">ous ne pouvez pas envoyer de messages </w:t>
+      </w:r>
+      <w:r>
+        <w:t>à cette adresse »)</w:t>
+      </w:r>
+      <w:r>
+        <w:br/>
+      </w:r>
+      <w:r>
+        <w:lastRenderedPageBreak/>
+        <w:tab/>
+      </w:r>
+      <w:r>
+        <w:tab/>
+      </w:r>
+      <w:r>
+        <w:rPr>
+          <w:u w:val="single"/>
+        </w:rPr>
+        <w:t>SINON</w:t>
+      </w:r>
+      <w:r>
+        <w:rPr>
+          <w:u w:val="single"/>
+        </w:rPr>
+        <w:br/>
+      </w:r>
+      <w:r>
+        <w:tab/>
+      </w:r>
+      <w:r>
+        <w:tab/>
+      </w:r>
+      <w:r>
+        <w:tab/>
+      </w:r>
+      <w:r>
+        <w:t>get_titre (titre)</w:t>
+      </w:r>
+      <w:r>
+        <w:br/>
+      </w:r>
+      <w:r>
+        <w:tab/>
+      </w:r>
+      <w:r>
+        <w:tab/>
+      </w:r>
+      <w:r>
+        <w:tab/>
+        <w:t>get_corp</w:t>
+      </w:r>
+      <w:r>
+        <w:t xml:space="preserve">s </w:t>
+      </w:r>
+      <w:r>
+        <w:t>(corps)</w:t>
+      </w:r>
+      <w:r>
+        <w:rPr>
+          <w:u w:val="single"/>
+        </w:rPr>
+        <w:br/>
+      </w:r>
+      <w:r>
+        <w:tab/>
+      </w:r>
+      <w:r>
+        <w:tab/>
+      </w:r>
+      <w:r>
+        <w:tab/>
+      </w:r>
+      <w:r>
+        <w:br/>
+      </w:r>
+      <w:r>
+        <w:tab/>
+      </w:r>
+      <w:r>
+        <w:tab/>
+      </w:r>
+      <w:r>
+        <w:tab/>
+      </w:r>
+      <w:r>
+        <w:t>message</w:t>
+      </w:r>
+      <w:r>
+        <w:t xml:space="preserve">.expediteur </w:t>
+      </w:r>
+      <w:r>
+        <w:sym w:font="Wingdings" w:char="F0DF"/>
+      </w:r>
+      <w:r>
+        <w:t xml:space="preserve"> utilisateur</w:t>
+      </w:r>
+      <w:r>
+        <w:br/>
+      </w:r>
+      <w:r>
+        <w:tab/>
+      </w:r>
+      <w:r>
+        <w:tab/>
+      </w:r>
+      <w:r>
+        <w:tab/>
+      </w:r>
+      <w:r>
+        <w:t>message</w:t>
+      </w:r>
+      <w:r>
+        <w:t xml:space="preserve">.destinataire </w:t>
+      </w:r>
+      <w:r>
+        <w:sym w:font="Wingdings" w:char="F0DF"/>
       </w:r>
       <w:r>
         <w:t xml:space="preserve"> destinataire</w:t>
@@ -7486,422 +7266,57 @@
         <w:br/>
       </w:r>
       <w:r>
-        <w:rPr>
-          <w:u w:val="single"/>
-        </w:rPr>
-        <w:t>DÉBUT</w:t>
-      </w:r>
-      <w:r>
-        <w:br/>
-      </w:r>
-      <w:r>
-        <w:tab/>
-      </w:r>
-      <w:proofErr w:type="spellStart"/>
-      <w:r>
-        <w:t>get_adresse</w:t>
-      </w:r>
-      <w:proofErr w:type="spellEnd"/>
-      <w:r>
-        <w:t xml:space="preserve"> (</w:t>
-      </w:r>
-      <w:proofErr w:type="spellStart"/>
-      <w:r>
-        <w:t>mail_dest</w:t>
-      </w:r>
-      <w:proofErr w:type="spellEnd"/>
-      <w:r>
-        <w:t>)</w:t>
-      </w:r>
-      <w:r>
-        <w:br/>
-      </w:r>
-      <w:r>
-        <w:tab/>
-      </w:r>
-      <w:proofErr w:type="spellStart"/>
-      <w:r>
-        <w:t>str</w:t>
-      </w:r>
-      <w:r>
-        <w:t>n</w:t>
-      </w:r>
-      <w:r>
-        <w:t>cpy</w:t>
-      </w:r>
-      <w:proofErr w:type="spellEnd"/>
-      <w:r>
-        <w:t>(</w:t>
-      </w:r>
-      <w:proofErr w:type="spellStart"/>
-      <w:r>
-        <w:t>nom_dest</w:t>
-      </w:r>
-      <w:proofErr w:type="spellEnd"/>
-      <w:r>
-        <w:t xml:space="preserve">, </w:t>
-      </w:r>
-      <w:proofErr w:type="spellStart"/>
-      <w:r>
-        <w:t>mail_dest</w:t>
-      </w:r>
-      <w:proofErr w:type="spellEnd"/>
-      <w:r>
-        <w:t xml:space="preserve">, </w:t>
-      </w:r>
-      <w:proofErr w:type="spellStart"/>
-      <w:r>
-        <w:t>strlen</w:t>
-      </w:r>
-      <w:proofErr w:type="spellEnd"/>
-      <w:r>
-        <w:t>(</w:t>
-      </w:r>
-      <w:proofErr w:type="spellStart"/>
-      <w:r>
-        <w:t>mail_dest</w:t>
-      </w:r>
-      <w:proofErr w:type="spellEnd"/>
-      <w:r>
-        <w:t>) – 8)</w:t>
-      </w:r>
-      <w:r>
-        <w:br/>
-      </w:r>
-      <w:r>
-        <w:tab/>
-        <w:t xml:space="preserve">destinataire </w:t>
-      </w:r>
-      <w:r>
-        <w:sym w:font="Wingdings" w:char="F0DF"/>
-      </w:r>
-      <w:r>
-        <w:t xml:space="preserve"> </w:t>
-      </w:r>
-      <w:proofErr w:type="spellStart"/>
-      <w:r>
-        <w:t>get_utilisateur</w:t>
-      </w:r>
-      <w:proofErr w:type="spellEnd"/>
-      <w:r>
-        <w:t xml:space="preserve"> (</w:t>
-      </w:r>
-      <w:proofErr w:type="spellStart"/>
-      <w:r>
-        <w:t>nom_dest</w:t>
-      </w:r>
-      <w:proofErr w:type="spellEnd"/>
-      <w:r>
-        <w:t>)</w:t>
-      </w:r>
-      <w:r>
-        <w:br/>
-      </w:r>
-      <w:r>
-        <w:tab/>
-      </w:r>
-      <w:r>
-        <w:br/>
-      </w:r>
-      <w:r>
-        <w:tab/>
-      </w:r>
-      <w:r>
-        <w:rPr>
-          <w:u w:val="single"/>
-        </w:rPr>
-        <w:t>SI</w:t>
-      </w:r>
-      <w:r>
-        <w:t xml:space="preserve"> (</w:t>
-      </w:r>
-      <w:proofErr w:type="spellStart"/>
-      <w:r>
-        <w:t>est_bloque</w:t>
-      </w:r>
-      <w:proofErr w:type="spellEnd"/>
-      <w:r>
-        <w:t xml:space="preserve"> (</w:t>
-      </w:r>
-      <w:r>
-        <w:t>utilisateur, destinataire)</w:t>
-      </w:r>
-      <w:r>
-        <w:t xml:space="preserve"> = 1</w:t>
-      </w:r>
-      <w:r>
-        <w:t>)</w:t>
-      </w:r>
-      <w:r>
-        <w:br/>
-      </w:r>
-      <w:r>
-        <w:tab/>
-      </w:r>
-      <w:r>
-        <w:tab/>
-      </w:r>
-      <w:r>
-        <w:rPr>
-          <w:u w:val="single"/>
-        </w:rPr>
-        <w:t>ALORS</w:t>
-      </w:r>
-      <w:r>
-        <w:rPr>
-          <w:u w:val="single"/>
-        </w:rPr>
-        <w:br/>
-      </w:r>
-      <w:r>
-        <w:tab/>
-      </w:r>
-      <w:r>
-        <w:tab/>
-      </w:r>
-      <w:r>
-        <w:tab/>
-      </w:r>
-      <w:r>
-        <w:rPr>
-          <w:u w:val="single"/>
-        </w:rPr>
-        <w:t>ECRIRE</w:t>
-      </w:r>
-      <w:r>
-        <w:t xml:space="preserve"> (« </w:t>
-      </w:r>
-      <w:r>
-        <w:t>Erreur: v</w:t>
-      </w:r>
-      <w:r>
-        <w:t xml:space="preserve">ous ne pouvez pas envoyer de messages </w:t>
-      </w:r>
-      <w:r>
-        <w:t>à cette adresse »)</w:t>
-      </w:r>
-      <w:r>
-        <w:br/>
-      </w:r>
-      <w:r>
-        <w:lastRenderedPageBreak/>
-        <w:tab/>
-      </w:r>
-      <w:r>
-        <w:tab/>
-      </w:r>
-      <w:r>
-        <w:rPr>
-          <w:u w:val="single"/>
-        </w:rPr>
-        <w:t>SINON</w:t>
-      </w:r>
-      <w:r>
-        <w:rPr>
-          <w:u w:val="single"/>
-        </w:rPr>
-        <w:br/>
-      </w:r>
-      <w:r>
-        <w:tab/>
-      </w:r>
-      <w:r>
-        <w:tab/>
-      </w:r>
-      <w:r>
-        <w:tab/>
-      </w:r>
-      <w:proofErr w:type="spellStart"/>
-      <w:r>
-        <w:t>get_titre</w:t>
-      </w:r>
-      <w:proofErr w:type="spellEnd"/>
-      <w:r>
-        <w:t xml:space="preserve"> (titre)</w:t>
-      </w:r>
-      <w:r>
-        <w:br/>
-      </w:r>
-      <w:r>
-        <w:tab/>
-      </w:r>
-      <w:r>
-        <w:tab/>
-      </w:r>
-      <w:r>
-        <w:tab/>
-      </w:r>
-      <w:proofErr w:type="spellStart"/>
-      <w:r>
-        <w:t>get_corp</w:t>
-      </w:r>
-      <w:r>
-        <w:t>s</w:t>
-      </w:r>
-      <w:proofErr w:type="spellEnd"/>
-      <w:r>
-        <w:t xml:space="preserve"> </w:t>
-      </w:r>
-      <w:r>
-        <w:t>(corps)</w:t>
-      </w:r>
-      <w:r>
-        <w:rPr>
-          <w:u w:val="single"/>
-        </w:rPr>
-        <w:br/>
-      </w:r>
-      <w:r>
-        <w:tab/>
-      </w:r>
-      <w:r>
-        <w:tab/>
-      </w:r>
-      <w:r>
-        <w:tab/>
-      </w:r>
-      <w:r>
-        <w:br/>
-      </w:r>
-      <w:r>
-        <w:tab/>
-      </w:r>
-      <w:r>
-        <w:tab/>
-      </w:r>
-      <w:r>
-        <w:tab/>
-      </w:r>
-      <w:proofErr w:type="spellStart"/>
+        <w:tab/>
+      </w:r>
+      <w:r>
+        <w:tab/>
+      </w:r>
+      <w:r>
+        <w:tab/>
+        <w:t>strcpy (</w:t>
+      </w:r>
       <w:r>
         <w:t>message</w:t>
       </w:r>
       <w:r>
-        <w:t>.expediteur</w:t>
-      </w:r>
-      <w:proofErr w:type="spellEnd"/>
-      <w:r>
-        <w:t xml:space="preserve"> </w:t>
-      </w:r>
-      <w:r>
-        <w:sym w:font="Wingdings" w:char="F0DF"/>
-      </w:r>
-      <w:r>
-        <w:t xml:space="preserve"> utilisateur</w:t>
-      </w:r>
-      <w:r>
-        <w:br/>
-      </w:r>
-      <w:r>
-        <w:tab/>
-      </w:r>
-      <w:r>
-        <w:tab/>
-      </w:r>
-      <w:r>
-        <w:tab/>
-      </w:r>
-      <w:proofErr w:type="spellStart"/>
+        <w:t>.titre, titre)</w:t>
+      </w:r>
+      <w:r>
+        <w:br/>
+      </w:r>
+      <w:r>
+        <w:tab/>
+      </w:r>
+      <w:r>
+        <w:tab/>
+      </w:r>
+      <w:r>
+        <w:tab/>
+        <w:t>strcpy (</w:t>
+      </w:r>
       <w:r>
         <w:t>message</w:t>
       </w:r>
       <w:r>
-        <w:t>.destinataire</w:t>
-      </w:r>
-      <w:proofErr w:type="spellEnd"/>
-      <w:r>
-        <w:t xml:space="preserve"> </w:t>
-      </w:r>
-      <w:r>
-        <w:sym w:font="Wingdings" w:char="F0DF"/>
-      </w:r>
-      <w:r>
-        <w:t xml:space="preserve"> destinataire</w:t>
-      </w:r>
-      <w:r>
-        <w:br/>
-      </w:r>
-      <w:r>
-        <w:tab/>
-      </w:r>
-      <w:r>
-        <w:tab/>
-      </w:r>
-      <w:r>
-        <w:tab/>
-      </w:r>
-      <w:proofErr w:type="spellStart"/>
-      <w:r>
-        <w:t>strcpy</w:t>
-      </w:r>
-      <w:proofErr w:type="spellEnd"/>
-      <w:r>
-        <w:t xml:space="preserve"> (</w:t>
-      </w:r>
-      <w:proofErr w:type="spellStart"/>
+        <w:t>.corps, corps)</w:t>
+      </w:r>
+      <w:r>
+        <w:br/>
+      </w:r>
+      <w:r>
+        <w:tab/>
+      </w:r>
+      <w:r>
+        <w:tab/>
+      </w:r>
+      <w:r>
+        <w:tab/>
+      </w:r>
       <w:r>
         <w:t>message</w:t>
       </w:r>
       <w:r>
-        <w:t>.titre</w:t>
-      </w:r>
-      <w:proofErr w:type="spellEnd"/>
-      <w:r>
-        <w:t>, titre)</w:t>
-      </w:r>
-      <w:r>
-        <w:br/>
-      </w:r>
-      <w:r>
-        <w:tab/>
-      </w:r>
-      <w:r>
-        <w:tab/>
-      </w:r>
-      <w:r>
-        <w:tab/>
-      </w:r>
-      <w:proofErr w:type="spellStart"/>
-      <w:r>
-        <w:t>strcpy</w:t>
-      </w:r>
-      <w:proofErr w:type="spellEnd"/>
-      <w:r>
-        <w:t xml:space="preserve"> (</w:t>
-      </w:r>
-      <w:proofErr w:type="spellStart"/>
-      <w:r>
-        <w:t>message</w:t>
-      </w:r>
-      <w:r>
-        <w:t>.corps</w:t>
-      </w:r>
-      <w:proofErr w:type="spellEnd"/>
-      <w:r>
-        <w:t>, corps)</w:t>
-      </w:r>
-      <w:r>
-        <w:br/>
-      </w:r>
-      <w:r>
-        <w:tab/>
-      </w:r>
-      <w:r>
-        <w:tab/>
-      </w:r>
-      <w:r>
-        <w:tab/>
-      </w:r>
-      <w:proofErr w:type="spellStart"/>
-      <w:r>
-        <w:t>message</w:t>
-      </w:r>
-      <w:r>
-        <w:t>.date</w:t>
-      </w:r>
-      <w:proofErr w:type="spellEnd"/>
-      <w:r>
-        <w:t xml:space="preserve"> </w:t>
+        <w:t xml:space="preserve">.date </w:t>
       </w:r>
       <w:r>
         <w:sym w:font="Wingdings" w:char="F0DF"/>
@@ -8193,53 +7608,27 @@
     <w:pPr>
       <w:pStyle w:val="En-tte"/>
     </w:pPr>
-    <w:r>
-      <w:fldChar w:fldCharType="begin"/>
-    </w:r>
-    <w:r>
-      <w:instrText xml:space="preserve"> AUTHOR  "ADAM Ahmet"  \* MERGEFORMAT </w:instrText>
-    </w:r>
-    <w:r>
-      <w:fldChar w:fldCharType="separate"/>
-    </w:r>
-    <w:r>
-      <w:rPr>
-        <w:noProof/>
-      </w:rPr>
-      <w:t>ADAM Ahmet</w:t>
-    </w:r>
-    <w:r>
-      <w:rPr>
-        <w:noProof/>
-      </w:rPr>
-      <w:fldChar w:fldCharType="end"/>
-    </w:r>
+    <w:fldSimple w:instr=" AUTHOR  &quot;ADAM Ahmet&quot;  \* MERGEFORMAT ">
+      <w:r>
+        <w:rPr>
+          <w:noProof/>
+        </w:rPr>
+        <w:t>ADAM Ahmet</w:t>
+      </w:r>
+    </w:fldSimple>
   </w:p>
   <w:p>
     <w:pPr>
       <w:pStyle w:val="En-tte"/>
     </w:pPr>
-    <w:r>
-      <w:fldChar w:fldCharType="begin"/>
-    </w:r>
-    <w:r>
-      <w:instrText xml:space="preserve"> AUTHOR  "BLANCHET Théo"  \* MERGEFORMAT </w:instrText>
-    </w:r>
-    <w:r>
-      <w:fldChar w:fldCharType="separate"/>
-    </w:r>
-    <w:r>
-      <w:rPr>
-        <w:noProof/>
-      </w:rPr>
-      <w:t>BLANCHET Théo</w:t>
-    </w:r>
-    <w:r>
-      <w:rPr>
-        <w:noProof/>
-      </w:rPr>
-      <w:fldChar w:fldCharType="end"/>
-    </w:r>
+    <w:fldSimple w:instr=" AUTHOR  &quot;BLANCHET Théo&quot;  \* MERGEFORMAT ">
+      <w:r>
+        <w:rPr>
+          <w:noProof/>
+        </w:rPr>
+        <w:t>BLANCHET Théo</w:t>
+      </w:r>
+    </w:fldSimple>
   </w:p>
   <w:p>
     <w:pPr>
@@ -9101,7 +8490,7 @@
 </file>
 
 <file path=customXml/itemProps1.xml><?xml version="1.0" encoding="utf-8"?>
-<ds:datastoreItem xmlns:ds="http://schemas.openxmlformats.org/officeDocument/2006/customXml" ds:itemID="{AB49E2C5-5EF5-4499-9B07-D8AD1B4A3192}">
+<ds:datastoreItem xmlns:ds="http://schemas.openxmlformats.org/officeDocument/2006/customXml" ds:itemID="{8CD557A2-72C2-4CF3-A979-349FCA0FE67B}">
   <ds:schemaRefs>
     <ds:schemaRef ds:uri="http://schemas.openxmlformats.org/officeDocument/2006/bibliography"/>
   </ds:schemaRefs>

</xml_diff>